<commit_message>
chore: Remove unnecessary paragraph files and update README.md
</commit_message>
<xml_diff>
--- a/recreated_docx.docx
+++ b/recreated_docx.docx
@@ -7,7 +7,6 @@
         <w:rPr>
           <w:rFonts w:ascii="Times New Roman" w:hAnsi="Times New Roman"/>
           <w:b/>
-          <w:i w:val="0"/>
           <w:color w:val="000000"/>
           <w:sz w:val="26"/>
         </w:rPr>
@@ -18,8 +17,6 @@
       <w:r>
         <w:rPr>
           <w:rFonts w:ascii="Times New Roman" w:hAnsi="Times New Roman"/>
-          <w:b w:val="0"/>
-          <w:i w:val="0"/>
           <w:color w:val="000000"/>
           <w:sz w:val="26"/>
         </w:rPr>
@@ -40,8 +37,6 @@
       <w:r>
         <w:rPr>
           <w:rFonts w:ascii="Times New Roman" w:hAnsi="Times New Roman"/>
-          <w:b w:val="0"/>
-          <w:i w:val="0"/>
           <w:color w:val="000000"/>
           <w:sz w:val="26"/>
         </w:rPr>
@@ -62,8 +57,6 @@
       <w:r>
         <w:rPr>
           <w:rFonts w:ascii="Times New Roman" w:hAnsi="Times New Roman"/>
-          <w:b w:val="0"/>
-          <w:i w:val="0"/>
           <w:color w:val="000000"/>
           <w:sz w:val="26"/>
         </w:rPr>
@@ -84,8 +77,6 @@
       <w:r>
         <w:rPr>
           <w:rFonts w:ascii="Times New Roman" w:hAnsi="Times New Roman"/>
-          <w:b w:val="0"/>
-          <w:i w:val="0"/>
           <w:color w:val="000000"/>
           <w:sz w:val="26"/>
         </w:rPr>
@@ -108,8 +99,6 @@
       <w:r>
         <w:rPr>
           <w:rFonts w:ascii="Times New Roman" w:hAnsi="Times New Roman"/>
-          <w:b w:val="0"/>
-          <w:i w:val="0"/>
           <w:color w:val="000000"/>
           <w:sz w:val="26"/>
         </w:rPr>
@@ -120,8 +109,6 @@
       <w:r>
         <w:rPr>
           <w:rFonts w:ascii="Times New Roman" w:hAnsi="Times New Roman"/>
-          <w:b w:val="0"/>
-          <w:i w:val="0"/>
           <w:color w:val="000000"/>
           <w:sz w:val="26"/>
         </w:rPr>
@@ -132,8 +119,6 @@
       <w:r>
         <w:rPr>
           <w:rFonts w:ascii="Times New Roman" w:hAnsi="Times New Roman"/>
-          <w:b w:val="0"/>
-          <w:i w:val="0"/>
           <w:color w:val="000000"/>
           <w:sz w:val="26"/>
         </w:rPr>
@@ -144,8 +129,6 @@
       <w:r>
         <w:rPr>
           <w:rFonts w:ascii="Times New Roman" w:hAnsi="Times New Roman"/>
-          <w:b w:val="0"/>
-          <w:i w:val="0"/>
           <w:color w:val="000000"/>
           <w:sz w:val="26"/>
         </w:rPr>
@@ -156,8 +139,6 @@
       <w:r>
         <w:rPr>
           <w:rFonts w:ascii="Times New Roman" w:hAnsi="Times New Roman"/>
-          <w:b w:val="0"/>
-          <w:i w:val="0"/>
           <w:color w:val="000000"/>
           <w:sz w:val="26"/>
         </w:rPr>
@@ -168,8 +149,6 @@
       <w:r>
         <w:rPr>
           <w:rFonts w:ascii="Times New Roman" w:hAnsi="Times New Roman"/>
-          <w:b w:val="0"/>
-          <w:i w:val="0"/>
           <w:color w:val="000000"/>
           <w:sz w:val="26"/>
         </w:rPr>
@@ -202,6 +181,3306 @@
       </w:r>
     </w:p>
     <w:p/>
+    <w:tbl>
+      <w:tblPr>
+        <w:tblW w:type="auto" w:w="0"/>
+        <w:tblLook w:firstColumn="1" w:firstRow="1" w:lastColumn="0" w:lastRow="0" w:noHBand="0" w:noVBand="1" w:val="04A0"/>
+      </w:tblPr>
+      <w:tblGrid>
+        <w:gridCol w:w="2160"/>
+        <w:gridCol w:w="2160"/>
+        <w:gridCol w:w="2160"/>
+        <w:gridCol w:w="2160"/>
+      </w:tblGrid>
+      <w:tr>
+        <w:tc>
+          <w:tcPr>
+            <w:tcW w:type="dxa" w:w="2160"/>
+          </w:tcPr>
+          <w:p>
+            <w:r>
+              <w:rPr>
+                <w:rFonts w:ascii="Times New Roman" w:hAnsi="Times New Roman"/>
+                <w:b/>
+                <w:color w:val="000000"/>
+                <w:sz w:val="26"/>
+              </w:rPr>
+              <w:t>Time</w:t>
+            </w:r>
+          </w:p>
+        </w:tc>
+        <w:tc>
+          <w:tcPr>
+            <w:tcW w:type="dxa" w:w="2160"/>
+          </w:tcPr>
+          <w:p>
+            <w:r>
+              <w:rPr>
+                <w:rFonts w:ascii="Times New Roman" w:hAnsi="Times New Roman"/>
+                <w:b/>
+                <w:color w:val="000000"/>
+                <w:sz w:val="26"/>
+              </w:rPr>
+              <w:t>Group in charge</w:t>
+            </w:r>
+          </w:p>
+        </w:tc>
+        <w:tc>
+          <w:tcPr>
+            <w:tcW w:type="dxa" w:w="2160"/>
+          </w:tcPr>
+          <w:p>
+            <w:r>
+              <w:rPr>
+                <w:rFonts w:ascii="Times New Roman" w:hAnsi="Times New Roman"/>
+                <w:b/>
+                <w:color w:val="000000"/>
+                <w:sz w:val="26"/>
+              </w:rPr>
+              <w:t xml:space="preserve">Contents </w:t>
+            </w:r>
+          </w:p>
+        </w:tc>
+        <w:tc>
+          <w:tcPr>
+            <w:tcW w:type="dxa" w:w="2160"/>
+          </w:tcPr>
+          <w:p>
+            <w:r>
+              <w:rPr>
+                <w:rFonts w:ascii="Times New Roman" w:hAnsi="Times New Roman"/>
+                <w:b/>
+                <w:color w:val="000000"/>
+                <w:sz w:val="26"/>
+              </w:rPr>
+              <w:t>Note</w:t>
+            </w:r>
+          </w:p>
+        </w:tc>
+      </w:tr>
+      <w:tr>
+        <w:tc>
+          <w:tcPr>
+            <w:tcW w:type="dxa" w:w="2160"/>
+          </w:tcPr>
+          <w:p>
+            <w:r>
+              <w:rPr>
+                <w:rFonts w:ascii="Times New Roman" w:hAnsi="Times New Roman"/>
+                <w:b/>
+                <w:color w:val="000000"/>
+                <w:sz w:val="26"/>
+              </w:rPr>
+              <w:t xml:space="preserve">9:45 </w:t>
+            </w:r>
+          </w:p>
+        </w:tc>
+        <w:tc>
+          <w:tcPr>
+            <w:tcW w:type="dxa" w:w="2160"/>
+          </w:tcPr>
+          <w:p>
+            <w:r>
+              <w:rPr>
+                <w:rFonts w:ascii="Times New Roman" w:hAnsi="Times New Roman"/>
+                <w:color w:val="000000"/>
+                <w:sz w:val="26"/>
+              </w:rPr>
+              <w:t xml:space="preserve">Receptionist group </w:t>
+            </w:r>
+            <w:r>
+              <w:rPr>
+                <w:rFonts w:ascii="Times New Roman" w:hAnsi="Times New Roman"/>
+                <w:b/>
+                <w:color w:val="000000"/>
+                <w:sz w:val="26"/>
+              </w:rPr>
+              <w:t>(SevenTeen)</w:t>
+            </w:r>
+          </w:p>
+        </w:tc>
+        <w:tc>
+          <w:tcPr>
+            <w:tcW w:type="dxa" w:w="2160"/>
+          </w:tcPr>
+          <w:p>
+            <w:r>
+              <w:rPr>
+                <w:rFonts w:ascii="Times New Roman" w:hAnsi="Times New Roman"/>
+                <w:color w:val="000000"/>
+                <w:sz w:val="26"/>
+              </w:rPr>
+              <w:t>Greet participants</w:t>
+            </w:r>
+          </w:p>
+        </w:tc>
+        <w:tc>
+          <w:tcPr>
+            <w:tcW w:type="dxa" w:w="2160"/>
+          </w:tcPr>
+          <w:p>
+            <w:r>
+              <w:rPr>
+                <w:rFonts w:ascii="Times New Roman" w:hAnsi="Times New Roman"/>
+                <w:color w:val="000000"/>
+                <w:sz w:val="26"/>
+              </w:rPr>
+              <w:t xml:space="preserve">Before the meeting, the </w:t>
+            </w:r>
+            <w:r>
+              <w:rPr>
+                <w:rFonts w:ascii="Times New Roman" w:hAnsi="Times New Roman"/>
+                <w:b/>
+                <w:i/>
+                <w:color w:val="000000"/>
+                <w:sz w:val="26"/>
+              </w:rPr>
+              <w:t xml:space="preserve">SevenTeen </w:t>
+            </w:r>
+            <w:r>
+              <w:rPr>
+                <w:rFonts w:ascii="Times New Roman" w:hAnsi="Times New Roman"/>
+                <w:color w:val="000000"/>
+                <w:sz w:val="26"/>
+              </w:rPr>
+              <w:t>will stand and greet guests at the door, invite the reporting groups to their assigned seats.</w:t>
+            </w:r>
+          </w:p>
+        </w:tc>
+      </w:tr>
+      <w:tr>
+        <w:tc>
+          <w:tcPr>
+            <w:tcW w:type="dxa" w:w="2160"/>
+          </w:tcPr>
+          <w:p>
+            <w:r>
+              <w:rPr>
+                <w:rFonts w:ascii="Times New Roman" w:hAnsi="Times New Roman"/>
+                <w:b/>
+                <w:color w:val="000000"/>
+                <w:sz w:val="26"/>
+              </w:rPr>
+              <w:t xml:space="preserve">10:00 </w:t>
+            </w:r>
+          </w:p>
+          <w:p>
+            <w:r>
+              <w:rPr>
+                <w:rFonts w:ascii="Times New Roman" w:hAnsi="Times New Roman"/>
+                <w:b/>
+                <w:color w:val="000000"/>
+                <w:sz w:val="26"/>
+              </w:rPr>
+              <w:t>-</w:t>
+            </w:r>
+          </w:p>
+          <w:p>
+            <w:r>
+              <w:rPr>
+                <w:rFonts w:ascii="Times New Roman" w:hAnsi="Times New Roman"/>
+                <w:b/>
+                <w:color w:val="000000"/>
+                <w:sz w:val="26"/>
+              </w:rPr>
+              <w:t>10:10</w:t>
+            </w:r>
+          </w:p>
+        </w:tc>
+        <w:tc>
+          <w:tcPr>
+            <w:tcW w:type="dxa" w:w="2160"/>
+          </w:tcPr>
+          <w:p>
+            <w:r>
+              <w:rPr>
+                <w:rFonts w:ascii="Times New Roman" w:hAnsi="Times New Roman"/>
+                <w:color w:val="000000"/>
+                <w:sz w:val="26"/>
+              </w:rPr>
+              <w:t>Team leader</w:t>
+            </w:r>
+          </w:p>
+          <w:p>
+            <w:r>
+              <w:rPr>
+                <w:rFonts w:ascii="Times New Roman" w:hAnsi="Times New Roman"/>
+                <w:b/>
+                <w:color w:val="000000"/>
+                <w:sz w:val="26"/>
+              </w:rPr>
+              <w:t>(ABC)</w:t>
+            </w:r>
+          </w:p>
+        </w:tc>
+        <w:tc>
+          <w:tcPr>
+            <w:tcW w:type="dxa" w:w="2160"/>
+          </w:tcPr>
+          <w:p>
+            <w:r>
+              <w:rPr>
+                <w:rFonts w:ascii="Times New Roman" w:hAnsi="Times New Roman"/>
+                <w:color w:val="000000"/>
+                <w:sz w:val="26"/>
+              </w:rPr>
+              <w:t>State the purpose of the meeting and declare the meeting open.</w:t>
+            </w:r>
+          </w:p>
+        </w:tc>
+        <w:tc>
+          <w:tcPr>
+            <w:tcW w:type="dxa" w:w="2160"/>
+          </w:tcPr>
+          <w:p>
+            <w:r>
+              <w:rPr>
+                <w:rFonts w:ascii="Times New Roman" w:hAnsi="Times New Roman"/>
+                <w:color w:val="000000"/>
+                <w:sz w:val="26"/>
+              </w:rPr>
+              <w:t xml:space="preserve">The </w:t>
+            </w:r>
+            <w:r>
+              <w:rPr>
+                <w:rFonts w:ascii="Times New Roman" w:hAnsi="Times New Roman"/>
+                <w:b/>
+                <w:i/>
+                <w:color w:val="000000"/>
+                <w:sz w:val="26"/>
+              </w:rPr>
+              <w:t>ABC</w:t>
+            </w:r>
+            <w:r>
+              <w:rPr>
+                <w:rFonts w:ascii="Times New Roman" w:hAnsi="Times New Roman"/>
+                <w:color w:val="000000"/>
+                <w:sz w:val="26"/>
+              </w:rPr>
+              <w:t xml:space="preserve"> will send a representative to give opening remarks about the reason for holding the meeting and announce the list and the order of reporting groups: </w:t>
+            </w:r>
+          </w:p>
+          <w:p>
+            <w:r>
+              <w:rPr>
+                <w:rFonts w:ascii="Times New Roman" w:hAnsi="Times New Roman"/>
+                <w:b/>
+                <w:color w:val="000000"/>
+                <w:sz w:val="26"/>
+              </w:rPr>
+              <w:t>1. Cin</w:t>
+            </w:r>
+          </w:p>
+          <w:p>
+            <w:r>
+              <w:rPr>
+                <w:rFonts w:ascii="Times New Roman" w:hAnsi="Times New Roman"/>
+                <w:b/>
+                <w:color w:val="000000"/>
+                <w:sz w:val="26"/>
+              </w:rPr>
+              <w:t>2. Appendicitis</w:t>
+            </w:r>
+          </w:p>
+          <w:p>
+            <w:r>
+              <w:rPr>
+                <w:rFonts w:ascii="Times New Roman" w:hAnsi="Times New Roman"/>
+                <w:b/>
+                <w:color w:val="000000"/>
+                <w:sz w:val="26"/>
+              </w:rPr>
+              <w:t xml:space="preserve">3. Mabu </w:t>
+            </w:r>
+          </w:p>
+          <w:p>
+            <w:r>
+              <w:rPr>
+                <w:rFonts w:ascii="Times New Roman" w:hAnsi="Times New Roman"/>
+                <w:b/>
+                <w:color w:val="000000"/>
+                <w:sz w:val="26"/>
+              </w:rPr>
+              <w:t>3. Blue Ribbon</w:t>
+            </w:r>
+          </w:p>
+        </w:tc>
+      </w:tr>
+      <w:tr>
+        <w:tc>
+          <w:tcPr>
+            <w:tcW w:type="dxa" w:w="2160"/>
+          </w:tcPr>
+          <w:p>
+            <w:r>
+              <w:rPr>
+                <w:rFonts w:ascii="Times New Roman" w:hAnsi="Times New Roman"/>
+                <w:b/>
+                <w:color w:val="000000"/>
+                <w:sz w:val="26"/>
+              </w:rPr>
+              <w:t>10:10</w:t>
+            </w:r>
+          </w:p>
+          <w:p>
+            <w:r>
+              <w:rPr>
+                <w:rFonts w:ascii="Times New Roman" w:hAnsi="Times New Roman"/>
+                <w:b/>
+                <w:color w:val="000000"/>
+                <w:sz w:val="26"/>
+              </w:rPr>
+              <w:t>-</w:t>
+            </w:r>
+          </w:p>
+          <w:p>
+            <w:r>
+              <w:rPr>
+                <w:rFonts w:ascii="Times New Roman" w:hAnsi="Times New Roman"/>
+                <w:b/>
+                <w:color w:val="000000"/>
+                <w:sz w:val="26"/>
+              </w:rPr>
+              <w:t>10:22</w:t>
+            </w:r>
+          </w:p>
+        </w:tc>
+        <w:tc>
+          <w:tcPr>
+            <w:tcW w:type="dxa" w:w="2160"/>
+          </w:tcPr>
+          <w:p>
+            <w:r>
+              <w:rPr>
+                <w:rFonts w:ascii="Times New Roman" w:hAnsi="Times New Roman"/>
+                <w:color w:val="000000"/>
+                <w:sz w:val="26"/>
+              </w:rPr>
+              <w:t>Reporting group 1</w:t>
+            </w:r>
+          </w:p>
+          <w:p>
+            <w:r>
+              <w:rPr>
+                <w:rFonts w:ascii="Times New Roman" w:hAnsi="Times New Roman"/>
+                <w:b/>
+                <w:color w:val="000000"/>
+                <w:sz w:val="26"/>
+              </w:rPr>
+              <w:t>(Cin)</w:t>
+            </w:r>
+          </w:p>
+          <w:p/>
+        </w:tc>
+        <w:tc>
+          <w:tcPr>
+            <w:tcW w:type="dxa" w:w="2160"/>
+          </w:tcPr>
+          <w:p>
+            <w:r>
+              <w:rPr>
+                <w:rFonts w:ascii="Times New Roman" w:hAnsi="Times New Roman"/>
+                <w:color w:val="000000"/>
+                <w:sz w:val="26"/>
+              </w:rPr>
+              <w:t>Present the report</w:t>
+            </w:r>
+          </w:p>
+          <w:p>
+            <w:r>
+              <w:rPr>
+                <w:rFonts w:ascii="Times New Roman" w:hAnsi="Times New Roman"/>
+                <w:color w:val="000000"/>
+                <w:sz w:val="26"/>
+              </w:rPr>
+              <w:t xml:space="preserve"> </w:t>
+            </w:r>
+          </w:p>
+        </w:tc>
+        <w:tc>
+          <w:tcPr>
+            <w:tcW w:type="dxa" w:w="2160"/>
+          </w:tcPr>
+          <w:p>
+            <w:r>
+              <w:rPr>
+                <w:rFonts w:ascii="Times New Roman" w:hAnsi="Times New Roman"/>
+                <w:color w:val="000000"/>
+                <w:sz w:val="26"/>
+              </w:rPr>
+              <w:t xml:space="preserve">+ After 12 minutes, the </w:t>
+            </w:r>
+            <w:r>
+              <w:rPr>
+                <w:rFonts w:ascii="Times New Roman" w:hAnsi="Times New Roman"/>
+                <w:b/>
+                <w:i/>
+                <w:color w:val="000000"/>
+                <w:sz w:val="26"/>
+              </w:rPr>
+              <w:t xml:space="preserve">reviewing group </w:t>
+            </w:r>
+            <w:r>
+              <w:rPr>
+                <w:rFonts w:ascii="Times New Roman" w:hAnsi="Times New Roman"/>
+                <w:color w:val="000000"/>
+                <w:sz w:val="26"/>
+              </w:rPr>
+              <w:t xml:space="preserve">asks </w:t>
+            </w:r>
+            <w:r>
+              <w:rPr>
+                <w:rFonts w:ascii="Times New Roman" w:hAnsi="Times New Roman"/>
+                <w:b/>
+                <w:color w:val="000000"/>
+                <w:sz w:val="26"/>
+              </w:rPr>
+              <w:t xml:space="preserve">2 questions </w:t>
+            </w:r>
+            <w:r>
+              <w:rPr>
+                <w:rFonts w:ascii="Times New Roman" w:hAnsi="Times New Roman"/>
+                <w:color w:val="000000"/>
+                <w:sz w:val="26"/>
+              </w:rPr>
+              <w:t xml:space="preserve">for the </w:t>
+            </w:r>
+            <w:r>
+              <w:rPr>
+                <w:rFonts w:ascii="Times New Roman" w:hAnsi="Times New Roman"/>
+                <w:b/>
+                <w:color w:val="000000"/>
+                <w:sz w:val="26"/>
+              </w:rPr>
+              <w:t>reporting group</w:t>
+            </w:r>
+            <w:r>
+              <w:rPr>
+                <w:rFonts w:ascii="Times New Roman" w:hAnsi="Times New Roman"/>
+                <w:color w:val="000000"/>
+                <w:sz w:val="26"/>
+              </w:rPr>
+              <w:t xml:space="preserve"> to answer (discussion time is 10 minutes).</w:t>
+            </w:r>
+          </w:p>
+          <w:p>
+            <w:r>
+              <w:rPr>
+                <w:rFonts w:ascii="Times New Roman" w:hAnsi="Times New Roman"/>
+                <w:color w:val="000000"/>
+                <w:sz w:val="26"/>
+              </w:rPr>
+              <w:t xml:space="preserve">+ </w:t>
+            </w:r>
+            <w:r>
+              <w:rPr>
+                <w:rFonts w:ascii="Times New Roman" w:hAnsi="Times New Roman"/>
+                <w:b/>
+                <w:i/>
+                <w:color w:val="000000"/>
+                <w:sz w:val="26"/>
+              </w:rPr>
+              <w:t xml:space="preserve">ABC </w:t>
+            </w:r>
+            <w:r>
+              <w:rPr>
+                <w:rFonts w:ascii="Times New Roman" w:hAnsi="Times New Roman"/>
+                <w:color w:val="000000"/>
+                <w:sz w:val="26"/>
+              </w:rPr>
+              <w:t xml:space="preserve">summarizes main points and introduces the next reporting group after each reporting session finishes. </w:t>
+            </w:r>
+          </w:p>
+          <w:p>
+            <w:r>
+              <w:rPr>
+                <w:rFonts w:ascii="Times New Roman" w:hAnsi="Times New Roman"/>
+                <w:color w:val="000000"/>
+                <w:sz w:val="26"/>
+              </w:rPr>
+              <w:t xml:space="preserve">+ </w:t>
+            </w:r>
+            <w:r>
+              <w:rPr>
+                <w:rFonts w:ascii="Times New Roman" w:hAnsi="Times New Roman"/>
+                <w:b/>
+                <w:i/>
+                <w:color w:val="000000"/>
+                <w:sz w:val="26"/>
+              </w:rPr>
+              <w:t xml:space="preserve">SevenTeen </w:t>
+            </w:r>
+            <w:r>
+              <w:rPr>
+                <w:rFonts w:ascii="Times New Roman" w:hAnsi="Times New Roman"/>
+                <w:color w:val="000000"/>
+                <w:sz w:val="26"/>
+              </w:rPr>
+              <w:t>collects the group evaluation sheet of the reviewing group and individual sheet of each member of the listening groups.</w:t>
+            </w:r>
+          </w:p>
+          <w:p>
+            <w:r>
+              <w:rPr>
+                <w:rFonts w:ascii="Times New Roman" w:hAnsi="Times New Roman"/>
+                <w:b/>
+                <w:color w:val="000000"/>
+                <w:sz w:val="26"/>
+              </w:rPr>
+              <w:t>Total is 30 minutes.</w:t>
+            </w:r>
+          </w:p>
+        </w:tc>
+      </w:tr>
+      <w:tr>
+        <w:tc>
+          <w:tcPr>
+            <w:tcW w:type="dxa" w:w="2160"/>
+          </w:tcPr>
+          <w:p>
+            <w:r>
+              <w:rPr>
+                <w:rFonts w:ascii="Times New Roman" w:hAnsi="Times New Roman"/>
+                <w:b/>
+                <w:color w:val="000000"/>
+                <w:sz w:val="26"/>
+              </w:rPr>
+              <w:t>10:22</w:t>
+            </w:r>
+          </w:p>
+          <w:p>
+            <w:r>
+              <w:rPr>
+                <w:rFonts w:ascii="Times New Roman" w:hAnsi="Times New Roman"/>
+                <w:b/>
+                <w:color w:val="000000"/>
+                <w:sz w:val="26"/>
+              </w:rPr>
+              <w:t>-</w:t>
+            </w:r>
+          </w:p>
+          <w:p>
+            <w:r>
+              <w:rPr>
+                <w:rFonts w:ascii="Times New Roman" w:hAnsi="Times New Roman"/>
+                <w:b/>
+                <w:color w:val="000000"/>
+                <w:sz w:val="26"/>
+              </w:rPr>
+              <w:t>10:32</w:t>
+            </w:r>
+          </w:p>
+        </w:tc>
+        <w:tc>
+          <w:tcPr>
+            <w:tcW w:type="dxa" w:w="2160"/>
+          </w:tcPr>
+          <w:p>
+            <w:r>
+              <w:rPr>
+                <w:rFonts w:ascii="Times New Roman" w:hAnsi="Times New Roman"/>
+                <w:color w:val="000000"/>
+                <w:sz w:val="26"/>
+              </w:rPr>
+              <w:t>Reviewing group 1</w:t>
+            </w:r>
+          </w:p>
+          <w:p>
+            <w:r>
+              <w:rPr>
+                <w:rFonts w:ascii="Times New Roman" w:hAnsi="Times New Roman"/>
+                <w:b/>
+                <w:color w:val="000000"/>
+                <w:sz w:val="26"/>
+              </w:rPr>
+              <w:t>(Appendicitis)</w:t>
+            </w:r>
+          </w:p>
+        </w:tc>
+        <w:tc>
+          <w:tcPr>
+            <w:tcW w:type="dxa" w:w="2160"/>
+          </w:tcPr>
+          <w:p>
+            <w:r>
+              <w:rPr>
+                <w:rFonts w:ascii="Times New Roman" w:hAnsi="Times New Roman"/>
+                <w:color w:val="000000"/>
+                <w:sz w:val="26"/>
+              </w:rPr>
+              <w:t>Ask the reporting group questions</w:t>
+            </w:r>
+          </w:p>
+          <w:p>
+            <w:r>
+              <w:rPr>
+                <w:rFonts w:ascii="Times New Roman" w:hAnsi="Times New Roman"/>
+                <w:color w:val="000000"/>
+                <w:sz w:val="26"/>
+              </w:rPr>
+              <w:t xml:space="preserve"> </w:t>
+            </w:r>
+          </w:p>
+        </w:tc>
+        <w:tc>
+          <w:tcPr>
+            <w:tcW w:type="dxa" w:w="2160"/>
+          </w:tcPr>
+          <w:p>
+            <w:r>
+              <w:rPr>
+                <w:rFonts w:ascii="Times New Roman" w:hAnsi="Times New Roman"/>
+                <w:color w:val="000000"/>
+                <w:sz w:val="26"/>
+              </w:rPr>
+              <w:t xml:space="preserve">+ After 12 minutes, the </w:t>
+            </w:r>
+            <w:r>
+              <w:rPr>
+                <w:rFonts w:ascii="Times New Roman" w:hAnsi="Times New Roman"/>
+                <w:b/>
+                <w:i/>
+                <w:color w:val="000000"/>
+                <w:sz w:val="26"/>
+              </w:rPr>
+              <w:t xml:space="preserve">reviewing group </w:t>
+            </w:r>
+            <w:r>
+              <w:rPr>
+                <w:rFonts w:ascii="Times New Roman" w:hAnsi="Times New Roman"/>
+                <w:color w:val="000000"/>
+                <w:sz w:val="26"/>
+              </w:rPr>
+              <w:t xml:space="preserve">asks </w:t>
+            </w:r>
+            <w:r>
+              <w:rPr>
+                <w:rFonts w:ascii="Times New Roman" w:hAnsi="Times New Roman"/>
+                <w:b/>
+                <w:color w:val="000000"/>
+                <w:sz w:val="26"/>
+              </w:rPr>
+              <w:t xml:space="preserve">2 questions </w:t>
+            </w:r>
+            <w:r>
+              <w:rPr>
+                <w:rFonts w:ascii="Times New Roman" w:hAnsi="Times New Roman"/>
+                <w:color w:val="000000"/>
+                <w:sz w:val="26"/>
+              </w:rPr>
+              <w:t xml:space="preserve">for the </w:t>
+            </w:r>
+            <w:r>
+              <w:rPr>
+                <w:rFonts w:ascii="Times New Roman" w:hAnsi="Times New Roman"/>
+                <w:b/>
+                <w:color w:val="000000"/>
+                <w:sz w:val="26"/>
+              </w:rPr>
+              <w:t>reporting group</w:t>
+            </w:r>
+            <w:r>
+              <w:rPr>
+                <w:rFonts w:ascii="Times New Roman" w:hAnsi="Times New Roman"/>
+                <w:color w:val="000000"/>
+                <w:sz w:val="26"/>
+              </w:rPr>
+              <w:t xml:space="preserve"> to answer (discussion time is 10 minutes).</w:t>
+            </w:r>
+          </w:p>
+          <w:p>
+            <w:r>
+              <w:rPr>
+                <w:rFonts w:ascii="Times New Roman" w:hAnsi="Times New Roman"/>
+                <w:color w:val="000000"/>
+                <w:sz w:val="26"/>
+              </w:rPr>
+              <w:t xml:space="preserve">+ </w:t>
+            </w:r>
+            <w:r>
+              <w:rPr>
+                <w:rFonts w:ascii="Times New Roman" w:hAnsi="Times New Roman"/>
+                <w:b/>
+                <w:i/>
+                <w:color w:val="000000"/>
+                <w:sz w:val="26"/>
+              </w:rPr>
+              <w:t xml:space="preserve">ABC </w:t>
+            </w:r>
+            <w:r>
+              <w:rPr>
+                <w:rFonts w:ascii="Times New Roman" w:hAnsi="Times New Roman"/>
+                <w:color w:val="000000"/>
+                <w:sz w:val="26"/>
+              </w:rPr>
+              <w:t xml:space="preserve">summarizes main points and introduces the next reporting group after each reporting session finishes. </w:t>
+            </w:r>
+          </w:p>
+          <w:p>
+            <w:r>
+              <w:rPr>
+                <w:rFonts w:ascii="Times New Roman" w:hAnsi="Times New Roman"/>
+                <w:color w:val="000000"/>
+                <w:sz w:val="26"/>
+              </w:rPr>
+              <w:t xml:space="preserve">+ </w:t>
+            </w:r>
+            <w:r>
+              <w:rPr>
+                <w:rFonts w:ascii="Times New Roman" w:hAnsi="Times New Roman"/>
+                <w:b/>
+                <w:i/>
+                <w:color w:val="000000"/>
+                <w:sz w:val="26"/>
+              </w:rPr>
+              <w:t xml:space="preserve">SevenTeen </w:t>
+            </w:r>
+            <w:r>
+              <w:rPr>
+                <w:rFonts w:ascii="Times New Roman" w:hAnsi="Times New Roman"/>
+                <w:color w:val="000000"/>
+                <w:sz w:val="26"/>
+              </w:rPr>
+              <w:t>collects the group evaluation sheet of the reviewing group and individual sheet of each member of the listening groups.</w:t>
+            </w:r>
+          </w:p>
+          <w:p>
+            <w:r>
+              <w:rPr>
+                <w:rFonts w:ascii="Times New Roman" w:hAnsi="Times New Roman"/>
+                <w:b/>
+                <w:color w:val="000000"/>
+                <w:sz w:val="26"/>
+              </w:rPr>
+              <w:t>Total is 30 minutes.</w:t>
+            </w:r>
+          </w:p>
+        </w:tc>
+      </w:tr>
+      <w:tr>
+        <w:tc>
+          <w:tcPr>
+            <w:tcW w:type="dxa" w:w="2160"/>
+          </w:tcPr>
+          <w:p>
+            <w:r>
+              <w:rPr>
+                <w:rFonts w:ascii="Times New Roman" w:hAnsi="Times New Roman"/>
+                <w:b/>
+                <w:color w:val="000000"/>
+                <w:sz w:val="26"/>
+              </w:rPr>
+              <w:t>10:32</w:t>
+            </w:r>
+          </w:p>
+          <w:p>
+            <w:r>
+              <w:rPr>
+                <w:rFonts w:ascii="Times New Roman" w:hAnsi="Times New Roman"/>
+                <w:b/>
+                <w:color w:val="000000"/>
+                <w:sz w:val="26"/>
+              </w:rPr>
+              <w:t>-</w:t>
+            </w:r>
+          </w:p>
+          <w:p>
+            <w:r>
+              <w:rPr>
+                <w:rFonts w:ascii="Times New Roman" w:hAnsi="Times New Roman"/>
+                <w:b/>
+                <w:color w:val="000000"/>
+                <w:sz w:val="26"/>
+              </w:rPr>
+              <w:t>10:37</w:t>
+            </w:r>
+          </w:p>
+        </w:tc>
+        <w:tc>
+          <w:tcPr>
+            <w:tcW w:type="dxa" w:w="2160"/>
+          </w:tcPr>
+          <w:p>
+            <w:r>
+              <w:rPr>
+                <w:rFonts w:ascii="Times New Roman" w:hAnsi="Times New Roman"/>
+                <w:color w:val="000000"/>
+                <w:sz w:val="26"/>
+              </w:rPr>
+              <w:t>Team leader</w:t>
+            </w:r>
+          </w:p>
+          <w:p>
+            <w:r>
+              <w:rPr>
+                <w:rFonts w:ascii="Times New Roman" w:hAnsi="Times New Roman"/>
+                <w:b/>
+                <w:color w:val="000000"/>
+                <w:sz w:val="26"/>
+              </w:rPr>
+              <w:t>(ABC)</w:t>
+            </w:r>
+          </w:p>
+        </w:tc>
+        <w:tc>
+          <w:tcPr>
+            <w:tcW w:type="dxa" w:w="2160"/>
+          </w:tcPr>
+          <w:p>
+            <w:r>
+              <w:rPr>
+                <w:rFonts w:ascii="Times New Roman" w:hAnsi="Times New Roman"/>
+                <w:color w:val="000000"/>
+                <w:sz w:val="26"/>
+              </w:rPr>
+              <w:t>Summarize main points and introduce next group</w:t>
+            </w:r>
+          </w:p>
+        </w:tc>
+        <w:tc>
+          <w:tcPr>
+            <w:tcW w:type="dxa" w:w="2160"/>
+          </w:tcPr>
+          <w:p>
+            <w:r>
+              <w:rPr>
+                <w:rFonts w:ascii="Times New Roman" w:hAnsi="Times New Roman"/>
+                <w:color w:val="000000"/>
+                <w:sz w:val="26"/>
+              </w:rPr>
+              <w:t xml:space="preserve">+ After 12 minutes, the </w:t>
+            </w:r>
+            <w:r>
+              <w:rPr>
+                <w:rFonts w:ascii="Times New Roman" w:hAnsi="Times New Roman"/>
+                <w:b/>
+                <w:i/>
+                <w:color w:val="000000"/>
+                <w:sz w:val="26"/>
+              </w:rPr>
+              <w:t xml:space="preserve">reviewing group </w:t>
+            </w:r>
+            <w:r>
+              <w:rPr>
+                <w:rFonts w:ascii="Times New Roman" w:hAnsi="Times New Roman"/>
+                <w:color w:val="000000"/>
+                <w:sz w:val="26"/>
+              </w:rPr>
+              <w:t xml:space="preserve">asks </w:t>
+            </w:r>
+            <w:r>
+              <w:rPr>
+                <w:rFonts w:ascii="Times New Roman" w:hAnsi="Times New Roman"/>
+                <w:b/>
+                <w:color w:val="000000"/>
+                <w:sz w:val="26"/>
+              </w:rPr>
+              <w:t xml:space="preserve">2 questions </w:t>
+            </w:r>
+            <w:r>
+              <w:rPr>
+                <w:rFonts w:ascii="Times New Roman" w:hAnsi="Times New Roman"/>
+                <w:color w:val="000000"/>
+                <w:sz w:val="26"/>
+              </w:rPr>
+              <w:t xml:space="preserve">for the </w:t>
+            </w:r>
+            <w:r>
+              <w:rPr>
+                <w:rFonts w:ascii="Times New Roman" w:hAnsi="Times New Roman"/>
+                <w:b/>
+                <w:color w:val="000000"/>
+                <w:sz w:val="26"/>
+              </w:rPr>
+              <w:t>reporting group</w:t>
+            </w:r>
+            <w:r>
+              <w:rPr>
+                <w:rFonts w:ascii="Times New Roman" w:hAnsi="Times New Roman"/>
+                <w:color w:val="000000"/>
+                <w:sz w:val="26"/>
+              </w:rPr>
+              <w:t xml:space="preserve"> to answer (discussion time is 10 minutes).</w:t>
+            </w:r>
+          </w:p>
+          <w:p>
+            <w:r>
+              <w:rPr>
+                <w:rFonts w:ascii="Times New Roman" w:hAnsi="Times New Roman"/>
+                <w:color w:val="000000"/>
+                <w:sz w:val="26"/>
+              </w:rPr>
+              <w:t xml:space="preserve">+ </w:t>
+            </w:r>
+            <w:r>
+              <w:rPr>
+                <w:rFonts w:ascii="Times New Roman" w:hAnsi="Times New Roman"/>
+                <w:b/>
+                <w:i/>
+                <w:color w:val="000000"/>
+                <w:sz w:val="26"/>
+              </w:rPr>
+              <w:t xml:space="preserve">ABC </w:t>
+            </w:r>
+            <w:r>
+              <w:rPr>
+                <w:rFonts w:ascii="Times New Roman" w:hAnsi="Times New Roman"/>
+                <w:color w:val="000000"/>
+                <w:sz w:val="26"/>
+              </w:rPr>
+              <w:t xml:space="preserve">summarizes main points and introduces the next reporting group after each reporting session finishes. </w:t>
+            </w:r>
+          </w:p>
+          <w:p>
+            <w:r>
+              <w:rPr>
+                <w:rFonts w:ascii="Times New Roman" w:hAnsi="Times New Roman"/>
+                <w:color w:val="000000"/>
+                <w:sz w:val="26"/>
+              </w:rPr>
+              <w:t xml:space="preserve">+ </w:t>
+            </w:r>
+            <w:r>
+              <w:rPr>
+                <w:rFonts w:ascii="Times New Roman" w:hAnsi="Times New Roman"/>
+                <w:b/>
+                <w:i/>
+                <w:color w:val="000000"/>
+                <w:sz w:val="26"/>
+              </w:rPr>
+              <w:t xml:space="preserve">SevenTeen </w:t>
+            </w:r>
+            <w:r>
+              <w:rPr>
+                <w:rFonts w:ascii="Times New Roman" w:hAnsi="Times New Roman"/>
+                <w:color w:val="000000"/>
+                <w:sz w:val="26"/>
+              </w:rPr>
+              <w:t>collects the group evaluation sheet of the reviewing group and individual sheet of each member of the listening groups.</w:t>
+            </w:r>
+          </w:p>
+          <w:p>
+            <w:r>
+              <w:rPr>
+                <w:rFonts w:ascii="Times New Roman" w:hAnsi="Times New Roman"/>
+                <w:b/>
+                <w:color w:val="000000"/>
+                <w:sz w:val="26"/>
+              </w:rPr>
+              <w:t>Total is 30 minutes.</w:t>
+            </w:r>
+          </w:p>
+        </w:tc>
+      </w:tr>
+      <w:tr>
+        <w:tc>
+          <w:tcPr>
+            <w:tcW w:type="dxa" w:w="2160"/>
+          </w:tcPr>
+          <w:p>
+            <w:r>
+              <w:rPr>
+                <w:rFonts w:ascii="Times New Roman" w:hAnsi="Times New Roman"/>
+                <w:b/>
+                <w:color w:val="000000"/>
+                <w:sz w:val="26"/>
+              </w:rPr>
+              <w:t>10:37</w:t>
+            </w:r>
+          </w:p>
+          <w:p>
+            <w:r>
+              <w:rPr>
+                <w:rFonts w:ascii="Times New Roman" w:hAnsi="Times New Roman"/>
+                <w:b/>
+                <w:color w:val="000000"/>
+                <w:sz w:val="26"/>
+              </w:rPr>
+              <w:t>-</w:t>
+            </w:r>
+          </w:p>
+          <w:p>
+            <w:r>
+              <w:rPr>
+                <w:rFonts w:ascii="Times New Roman" w:hAnsi="Times New Roman"/>
+                <w:b/>
+                <w:color w:val="000000"/>
+                <w:sz w:val="26"/>
+              </w:rPr>
+              <w:t>10:49</w:t>
+            </w:r>
+          </w:p>
+        </w:tc>
+        <w:tc>
+          <w:tcPr>
+            <w:tcW w:type="dxa" w:w="2160"/>
+          </w:tcPr>
+          <w:p>
+            <w:r>
+              <w:rPr>
+                <w:rFonts w:ascii="Times New Roman" w:hAnsi="Times New Roman"/>
+                <w:color w:val="000000"/>
+                <w:sz w:val="26"/>
+              </w:rPr>
+              <w:t>Reporting group 2</w:t>
+            </w:r>
+          </w:p>
+          <w:p>
+            <w:r>
+              <w:rPr>
+                <w:rFonts w:ascii="Times New Roman" w:hAnsi="Times New Roman"/>
+                <w:b/>
+                <w:color w:val="000000"/>
+                <w:sz w:val="26"/>
+              </w:rPr>
+              <w:t>(Appendicitis)</w:t>
+            </w:r>
+          </w:p>
+        </w:tc>
+        <w:tc>
+          <w:tcPr>
+            <w:tcW w:type="dxa" w:w="2160"/>
+          </w:tcPr>
+          <w:p>
+            <w:r>
+              <w:rPr>
+                <w:rFonts w:ascii="Times New Roman" w:hAnsi="Times New Roman"/>
+                <w:color w:val="000000"/>
+                <w:sz w:val="26"/>
+              </w:rPr>
+              <w:t>Present the report</w:t>
+            </w:r>
+          </w:p>
+          <w:p/>
+        </w:tc>
+        <w:tc>
+          <w:tcPr>
+            <w:tcW w:type="dxa" w:w="2160"/>
+          </w:tcPr>
+          <w:p>
+            <w:r>
+              <w:rPr>
+                <w:rFonts w:ascii="Times New Roman" w:hAnsi="Times New Roman"/>
+                <w:color w:val="000000"/>
+                <w:sz w:val="26"/>
+              </w:rPr>
+              <w:t xml:space="preserve">+ After 12 minutes, the </w:t>
+            </w:r>
+            <w:r>
+              <w:rPr>
+                <w:rFonts w:ascii="Times New Roman" w:hAnsi="Times New Roman"/>
+                <w:b/>
+                <w:i/>
+                <w:color w:val="000000"/>
+                <w:sz w:val="26"/>
+              </w:rPr>
+              <w:t xml:space="preserve">reviewing group </w:t>
+            </w:r>
+            <w:r>
+              <w:rPr>
+                <w:rFonts w:ascii="Times New Roman" w:hAnsi="Times New Roman"/>
+                <w:color w:val="000000"/>
+                <w:sz w:val="26"/>
+              </w:rPr>
+              <w:t xml:space="preserve">asks </w:t>
+            </w:r>
+            <w:r>
+              <w:rPr>
+                <w:rFonts w:ascii="Times New Roman" w:hAnsi="Times New Roman"/>
+                <w:b/>
+                <w:color w:val="000000"/>
+                <w:sz w:val="26"/>
+              </w:rPr>
+              <w:t xml:space="preserve">2 questions </w:t>
+            </w:r>
+            <w:r>
+              <w:rPr>
+                <w:rFonts w:ascii="Times New Roman" w:hAnsi="Times New Roman"/>
+                <w:color w:val="000000"/>
+                <w:sz w:val="26"/>
+              </w:rPr>
+              <w:t xml:space="preserve">for the </w:t>
+            </w:r>
+            <w:r>
+              <w:rPr>
+                <w:rFonts w:ascii="Times New Roman" w:hAnsi="Times New Roman"/>
+                <w:b/>
+                <w:color w:val="000000"/>
+                <w:sz w:val="26"/>
+              </w:rPr>
+              <w:t>reporting group</w:t>
+            </w:r>
+            <w:r>
+              <w:rPr>
+                <w:rFonts w:ascii="Times New Roman" w:hAnsi="Times New Roman"/>
+                <w:color w:val="000000"/>
+                <w:sz w:val="26"/>
+              </w:rPr>
+              <w:t xml:space="preserve"> to answer (discussion time is 10 minutes).</w:t>
+            </w:r>
+          </w:p>
+          <w:p>
+            <w:r>
+              <w:rPr>
+                <w:rFonts w:ascii="Times New Roman" w:hAnsi="Times New Roman"/>
+                <w:color w:val="000000"/>
+                <w:sz w:val="26"/>
+              </w:rPr>
+              <w:t xml:space="preserve">+ </w:t>
+            </w:r>
+            <w:r>
+              <w:rPr>
+                <w:rFonts w:ascii="Times New Roman" w:hAnsi="Times New Roman"/>
+                <w:b/>
+                <w:i/>
+                <w:color w:val="000000"/>
+                <w:sz w:val="26"/>
+              </w:rPr>
+              <w:t xml:space="preserve">ABC </w:t>
+            </w:r>
+            <w:r>
+              <w:rPr>
+                <w:rFonts w:ascii="Times New Roman" w:hAnsi="Times New Roman"/>
+                <w:color w:val="000000"/>
+                <w:sz w:val="26"/>
+              </w:rPr>
+              <w:t xml:space="preserve">summarizes main points and introduces the next reporting group after each reporting session finishes. </w:t>
+            </w:r>
+          </w:p>
+          <w:p>
+            <w:r>
+              <w:rPr>
+                <w:rFonts w:ascii="Times New Roman" w:hAnsi="Times New Roman"/>
+                <w:color w:val="000000"/>
+                <w:sz w:val="26"/>
+              </w:rPr>
+              <w:t xml:space="preserve">+ </w:t>
+            </w:r>
+            <w:r>
+              <w:rPr>
+                <w:rFonts w:ascii="Times New Roman" w:hAnsi="Times New Roman"/>
+                <w:b/>
+                <w:i/>
+                <w:color w:val="000000"/>
+                <w:sz w:val="26"/>
+              </w:rPr>
+              <w:t xml:space="preserve">SevenTeen </w:t>
+            </w:r>
+            <w:r>
+              <w:rPr>
+                <w:rFonts w:ascii="Times New Roman" w:hAnsi="Times New Roman"/>
+                <w:color w:val="000000"/>
+                <w:sz w:val="26"/>
+              </w:rPr>
+              <w:t>collects the group evaluation sheet of the reviewing group and individual sheet of each member of the listening groups.</w:t>
+            </w:r>
+          </w:p>
+          <w:p>
+            <w:r>
+              <w:rPr>
+                <w:rFonts w:ascii="Times New Roman" w:hAnsi="Times New Roman"/>
+                <w:b/>
+                <w:color w:val="000000"/>
+                <w:sz w:val="26"/>
+              </w:rPr>
+              <w:t>Total is 30 minutes.</w:t>
+            </w:r>
+          </w:p>
+        </w:tc>
+      </w:tr>
+      <w:tr>
+        <w:tc>
+          <w:tcPr>
+            <w:tcW w:type="dxa" w:w="2160"/>
+          </w:tcPr>
+          <w:p>
+            <w:r>
+              <w:rPr>
+                <w:rFonts w:ascii="Times New Roman" w:hAnsi="Times New Roman"/>
+                <w:b/>
+                <w:color w:val="000000"/>
+                <w:sz w:val="26"/>
+              </w:rPr>
+              <w:t>10:49</w:t>
+            </w:r>
+          </w:p>
+          <w:p>
+            <w:r>
+              <w:rPr>
+                <w:rFonts w:ascii="Times New Roman" w:hAnsi="Times New Roman"/>
+                <w:b/>
+                <w:color w:val="000000"/>
+                <w:sz w:val="26"/>
+              </w:rPr>
+              <w:t>-</w:t>
+            </w:r>
+          </w:p>
+          <w:p>
+            <w:r>
+              <w:rPr>
+                <w:rFonts w:ascii="Times New Roman" w:hAnsi="Times New Roman"/>
+                <w:b/>
+                <w:color w:val="000000"/>
+                <w:sz w:val="26"/>
+              </w:rPr>
+              <w:t>10:59</w:t>
+            </w:r>
+          </w:p>
+        </w:tc>
+        <w:tc>
+          <w:tcPr>
+            <w:tcW w:type="dxa" w:w="2160"/>
+          </w:tcPr>
+          <w:p>
+            <w:r>
+              <w:rPr>
+                <w:rFonts w:ascii="Times New Roman" w:hAnsi="Times New Roman"/>
+                <w:color w:val="000000"/>
+                <w:sz w:val="26"/>
+              </w:rPr>
+              <w:t>Reviewing group 2</w:t>
+            </w:r>
+          </w:p>
+          <w:p>
+            <w:r>
+              <w:rPr>
+                <w:rFonts w:ascii="Times New Roman" w:hAnsi="Times New Roman"/>
+                <w:b/>
+                <w:color w:val="000000"/>
+                <w:sz w:val="26"/>
+              </w:rPr>
+              <w:t>(Mabu)</w:t>
+            </w:r>
+          </w:p>
+        </w:tc>
+        <w:tc>
+          <w:tcPr>
+            <w:tcW w:type="dxa" w:w="2160"/>
+          </w:tcPr>
+          <w:p>
+            <w:r>
+              <w:rPr>
+                <w:rFonts w:ascii="Times New Roman" w:hAnsi="Times New Roman"/>
+                <w:color w:val="000000"/>
+                <w:sz w:val="26"/>
+              </w:rPr>
+              <w:t>Ask the reporting group questions</w:t>
+            </w:r>
+          </w:p>
+          <w:p>
+            <w:r>
+              <w:rPr>
+                <w:rFonts w:ascii="Times New Roman" w:hAnsi="Times New Roman"/>
+                <w:color w:val="000000"/>
+                <w:sz w:val="26"/>
+              </w:rPr>
+              <w:t xml:space="preserve"> </w:t>
+            </w:r>
+          </w:p>
+        </w:tc>
+        <w:tc>
+          <w:tcPr>
+            <w:tcW w:type="dxa" w:w="2160"/>
+          </w:tcPr>
+          <w:p>
+            <w:r>
+              <w:rPr>
+                <w:rFonts w:ascii="Times New Roman" w:hAnsi="Times New Roman"/>
+                <w:color w:val="000000"/>
+                <w:sz w:val="26"/>
+              </w:rPr>
+              <w:t xml:space="preserve">+ After 12 minutes, the </w:t>
+            </w:r>
+            <w:r>
+              <w:rPr>
+                <w:rFonts w:ascii="Times New Roman" w:hAnsi="Times New Roman"/>
+                <w:b/>
+                <w:i/>
+                <w:color w:val="000000"/>
+                <w:sz w:val="26"/>
+              </w:rPr>
+              <w:t xml:space="preserve">reviewing group </w:t>
+            </w:r>
+            <w:r>
+              <w:rPr>
+                <w:rFonts w:ascii="Times New Roman" w:hAnsi="Times New Roman"/>
+                <w:color w:val="000000"/>
+                <w:sz w:val="26"/>
+              </w:rPr>
+              <w:t xml:space="preserve">asks </w:t>
+            </w:r>
+            <w:r>
+              <w:rPr>
+                <w:rFonts w:ascii="Times New Roman" w:hAnsi="Times New Roman"/>
+                <w:b/>
+                <w:color w:val="000000"/>
+                <w:sz w:val="26"/>
+              </w:rPr>
+              <w:t xml:space="preserve">2 questions </w:t>
+            </w:r>
+            <w:r>
+              <w:rPr>
+                <w:rFonts w:ascii="Times New Roman" w:hAnsi="Times New Roman"/>
+                <w:color w:val="000000"/>
+                <w:sz w:val="26"/>
+              </w:rPr>
+              <w:t xml:space="preserve">for the </w:t>
+            </w:r>
+            <w:r>
+              <w:rPr>
+                <w:rFonts w:ascii="Times New Roman" w:hAnsi="Times New Roman"/>
+                <w:b/>
+                <w:color w:val="000000"/>
+                <w:sz w:val="26"/>
+              </w:rPr>
+              <w:t>reporting group</w:t>
+            </w:r>
+            <w:r>
+              <w:rPr>
+                <w:rFonts w:ascii="Times New Roman" w:hAnsi="Times New Roman"/>
+                <w:color w:val="000000"/>
+                <w:sz w:val="26"/>
+              </w:rPr>
+              <w:t xml:space="preserve"> to answer (discussion time is 10 minutes).</w:t>
+            </w:r>
+          </w:p>
+          <w:p>
+            <w:r>
+              <w:rPr>
+                <w:rFonts w:ascii="Times New Roman" w:hAnsi="Times New Roman"/>
+                <w:color w:val="000000"/>
+                <w:sz w:val="26"/>
+              </w:rPr>
+              <w:t xml:space="preserve">+ </w:t>
+            </w:r>
+            <w:r>
+              <w:rPr>
+                <w:rFonts w:ascii="Times New Roman" w:hAnsi="Times New Roman"/>
+                <w:b/>
+                <w:i/>
+                <w:color w:val="000000"/>
+                <w:sz w:val="26"/>
+              </w:rPr>
+              <w:t xml:space="preserve">ABC </w:t>
+            </w:r>
+            <w:r>
+              <w:rPr>
+                <w:rFonts w:ascii="Times New Roman" w:hAnsi="Times New Roman"/>
+                <w:color w:val="000000"/>
+                <w:sz w:val="26"/>
+              </w:rPr>
+              <w:t xml:space="preserve">summarizes main points and introduces the next reporting group after each reporting session finishes. </w:t>
+            </w:r>
+          </w:p>
+          <w:p>
+            <w:r>
+              <w:rPr>
+                <w:rFonts w:ascii="Times New Roman" w:hAnsi="Times New Roman"/>
+                <w:color w:val="000000"/>
+                <w:sz w:val="26"/>
+              </w:rPr>
+              <w:t xml:space="preserve">+ </w:t>
+            </w:r>
+            <w:r>
+              <w:rPr>
+                <w:rFonts w:ascii="Times New Roman" w:hAnsi="Times New Roman"/>
+                <w:b/>
+                <w:i/>
+                <w:color w:val="000000"/>
+                <w:sz w:val="26"/>
+              </w:rPr>
+              <w:t xml:space="preserve">SevenTeen </w:t>
+            </w:r>
+            <w:r>
+              <w:rPr>
+                <w:rFonts w:ascii="Times New Roman" w:hAnsi="Times New Roman"/>
+                <w:color w:val="000000"/>
+                <w:sz w:val="26"/>
+              </w:rPr>
+              <w:t>collects the group evaluation sheet of the reviewing group and individual sheet of each member of the listening groups.</w:t>
+            </w:r>
+          </w:p>
+          <w:p>
+            <w:r>
+              <w:rPr>
+                <w:rFonts w:ascii="Times New Roman" w:hAnsi="Times New Roman"/>
+                <w:b/>
+                <w:color w:val="000000"/>
+                <w:sz w:val="26"/>
+              </w:rPr>
+              <w:t>Total is 30 minutes.</w:t>
+            </w:r>
+          </w:p>
+        </w:tc>
+      </w:tr>
+      <w:tr>
+        <w:tc>
+          <w:tcPr>
+            <w:tcW w:type="dxa" w:w="2160"/>
+          </w:tcPr>
+          <w:p>
+            <w:r>
+              <w:rPr>
+                <w:rFonts w:ascii="Times New Roman" w:hAnsi="Times New Roman"/>
+                <w:b/>
+                <w:color w:val="000000"/>
+                <w:sz w:val="26"/>
+              </w:rPr>
+              <w:t>10:59</w:t>
+            </w:r>
+          </w:p>
+          <w:p>
+            <w:r>
+              <w:rPr>
+                <w:rFonts w:ascii="Times New Roman" w:hAnsi="Times New Roman"/>
+                <w:b/>
+                <w:color w:val="000000"/>
+                <w:sz w:val="26"/>
+              </w:rPr>
+              <w:t>-</w:t>
+            </w:r>
+          </w:p>
+          <w:p>
+            <w:r>
+              <w:rPr>
+                <w:rFonts w:ascii="Times New Roman" w:hAnsi="Times New Roman"/>
+                <w:b/>
+                <w:color w:val="000000"/>
+                <w:sz w:val="26"/>
+              </w:rPr>
+              <w:t>11:04</w:t>
+            </w:r>
+          </w:p>
+        </w:tc>
+        <w:tc>
+          <w:tcPr>
+            <w:tcW w:type="dxa" w:w="2160"/>
+          </w:tcPr>
+          <w:p>
+            <w:r>
+              <w:rPr>
+                <w:rFonts w:ascii="Times New Roman" w:hAnsi="Times New Roman"/>
+                <w:color w:val="000000"/>
+                <w:sz w:val="26"/>
+              </w:rPr>
+              <w:t>Team leader</w:t>
+            </w:r>
+          </w:p>
+          <w:p>
+            <w:r>
+              <w:rPr>
+                <w:rFonts w:ascii="Times New Roman" w:hAnsi="Times New Roman"/>
+                <w:b/>
+                <w:color w:val="000000"/>
+                <w:sz w:val="26"/>
+              </w:rPr>
+              <w:t>(ABC)</w:t>
+            </w:r>
+          </w:p>
+        </w:tc>
+        <w:tc>
+          <w:tcPr>
+            <w:tcW w:type="dxa" w:w="2160"/>
+          </w:tcPr>
+          <w:p>
+            <w:r>
+              <w:rPr>
+                <w:rFonts w:ascii="Times New Roman" w:hAnsi="Times New Roman"/>
+                <w:color w:val="000000"/>
+                <w:sz w:val="26"/>
+              </w:rPr>
+              <w:t>Summarize main points and announce 5-minute break</w:t>
+            </w:r>
+          </w:p>
+        </w:tc>
+        <w:tc>
+          <w:tcPr>
+            <w:tcW w:type="dxa" w:w="2160"/>
+          </w:tcPr>
+          <w:p>
+            <w:r>
+              <w:rPr>
+                <w:rFonts w:ascii="Times New Roman" w:hAnsi="Times New Roman"/>
+                <w:color w:val="000000"/>
+                <w:sz w:val="26"/>
+              </w:rPr>
+              <w:t xml:space="preserve">+ After 12 minutes, the </w:t>
+            </w:r>
+            <w:r>
+              <w:rPr>
+                <w:rFonts w:ascii="Times New Roman" w:hAnsi="Times New Roman"/>
+                <w:b/>
+                <w:i/>
+                <w:color w:val="000000"/>
+                <w:sz w:val="26"/>
+              </w:rPr>
+              <w:t xml:space="preserve">reviewing group </w:t>
+            </w:r>
+            <w:r>
+              <w:rPr>
+                <w:rFonts w:ascii="Times New Roman" w:hAnsi="Times New Roman"/>
+                <w:color w:val="000000"/>
+                <w:sz w:val="26"/>
+              </w:rPr>
+              <w:t xml:space="preserve">asks </w:t>
+            </w:r>
+            <w:r>
+              <w:rPr>
+                <w:rFonts w:ascii="Times New Roman" w:hAnsi="Times New Roman"/>
+                <w:b/>
+                <w:color w:val="000000"/>
+                <w:sz w:val="26"/>
+              </w:rPr>
+              <w:t xml:space="preserve">2 questions </w:t>
+            </w:r>
+            <w:r>
+              <w:rPr>
+                <w:rFonts w:ascii="Times New Roman" w:hAnsi="Times New Roman"/>
+                <w:color w:val="000000"/>
+                <w:sz w:val="26"/>
+              </w:rPr>
+              <w:t xml:space="preserve">for the </w:t>
+            </w:r>
+            <w:r>
+              <w:rPr>
+                <w:rFonts w:ascii="Times New Roman" w:hAnsi="Times New Roman"/>
+                <w:b/>
+                <w:color w:val="000000"/>
+                <w:sz w:val="26"/>
+              </w:rPr>
+              <w:t>reporting group</w:t>
+            </w:r>
+            <w:r>
+              <w:rPr>
+                <w:rFonts w:ascii="Times New Roman" w:hAnsi="Times New Roman"/>
+                <w:color w:val="000000"/>
+                <w:sz w:val="26"/>
+              </w:rPr>
+              <w:t xml:space="preserve"> to answer (discussion time is 10 minutes).</w:t>
+            </w:r>
+          </w:p>
+          <w:p>
+            <w:r>
+              <w:rPr>
+                <w:rFonts w:ascii="Times New Roman" w:hAnsi="Times New Roman"/>
+                <w:color w:val="000000"/>
+                <w:sz w:val="26"/>
+              </w:rPr>
+              <w:t xml:space="preserve">+ </w:t>
+            </w:r>
+            <w:r>
+              <w:rPr>
+                <w:rFonts w:ascii="Times New Roman" w:hAnsi="Times New Roman"/>
+                <w:b/>
+                <w:i/>
+                <w:color w:val="000000"/>
+                <w:sz w:val="26"/>
+              </w:rPr>
+              <w:t xml:space="preserve">ABC </w:t>
+            </w:r>
+            <w:r>
+              <w:rPr>
+                <w:rFonts w:ascii="Times New Roman" w:hAnsi="Times New Roman"/>
+                <w:color w:val="000000"/>
+                <w:sz w:val="26"/>
+              </w:rPr>
+              <w:t xml:space="preserve">summarizes main points and introduces the next reporting group after each reporting session finishes. </w:t>
+            </w:r>
+          </w:p>
+          <w:p>
+            <w:r>
+              <w:rPr>
+                <w:rFonts w:ascii="Times New Roman" w:hAnsi="Times New Roman"/>
+                <w:color w:val="000000"/>
+                <w:sz w:val="26"/>
+              </w:rPr>
+              <w:t xml:space="preserve">+ </w:t>
+            </w:r>
+            <w:r>
+              <w:rPr>
+                <w:rFonts w:ascii="Times New Roman" w:hAnsi="Times New Roman"/>
+                <w:b/>
+                <w:i/>
+                <w:color w:val="000000"/>
+                <w:sz w:val="26"/>
+              </w:rPr>
+              <w:t xml:space="preserve">SevenTeen </w:t>
+            </w:r>
+            <w:r>
+              <w:rPr>
+                <w:rFonts w:ascii="Times New Roman" w:hAnsi="Times New Roman"/>
+                <w:color w:val="000000"/>
+                <w:sz w:val="26"/>
+              </w:rPr>
+              <w:t>collects the group evaluation sheet of the reviewing group and individual sheet of each member of the listening groups.</w:t>
+            </w:r>
+          </w:p>
+          <w:p>
+            <w:r>
+              <w:rPr>
+                <w:rFonts w:ascii="Times New Roman" w:hAnsi="Times New Roman"/>
+                <w:b/>
+                <w:color w:val="000000"/>
+                <w:sz w:val="26"/>
+              </w:rPr>
+              <w:t>Total is 30 minutes.</w:t>
+            </w:r>
+          </w:p>
+        </w:tc>
+      </w:tr>
+      <w:tr>
+        <w:tc>
+          <w:tcPr>
+            <w:tcW w:type="dxa" w:w="2160"/>
+          </w:tcPr>
+          <w:p>
+            <w:r>
+              <w:rPr>
+                <w:rFonts w:ascii="Times New Roman" w:hAnsi="Times New Roman"/>
+                <w:b/>
+                <w:color w:val="000000"/>
+                <w:sz w:val="26"/>
+              </w:rPr>
+              <w:t>11:04</w:t>
+            </w:r>
+          </w:p>
+          <w:p>
+            <w:r>
+              <w:rPr>
+                <w:rFonts w:ascii="Times New Roman" w:hAnsi="Times New Roman"/>
+                <w:b/>
+                <w:color w:val="000000"/>
+                <w:sz w:val="26"/>
+              </w:rPr>
+              <w:t>-</w:t>
+            </w:r>
+          </w:p>
+          <w:p>
+            <w:r>
+              <w:rPr>
+                <w:rFonts w:ascii="Times New Roman" w:hAnsi="Times New Roman"/>
+                <w:b/>
+                <w:color w:val="000000"/>
+                <w:sz w:val="26"/>
+              </w:rPr>
+              <w:t>11:09</w:t>
+            </w:r>
+          </w:p>
+        </w:tc>
+        <w:tc>
+          <w:tcPr>
+            <w:tcW w:type="dxa" w:w="2160"/>
+          </w:tcPr>
+          <w:p/>
+        </w:tc>
+        <w:tc>
+          <w:tcPr>
+            <w:tcW w:type="dxa" w:w="2160"/>
+          </w:tcPr>
+          <w:p>
+            <w:r>
+              <w:rPr>
+                <w:rFonts w:ascii="Times New Roman" w:hAnsi="Times New Roman"/>
+                <w:color w:val="000000"/>
+                <w:sz w:val="26"/>
+              </w:rPr>
+              <w:t xml:space="preserve">5-minute break  </w:t>
+            </w:r>
+          </w:p>
+          <w:p>
+            <w:r>
+              <w:rPr>
+                <w:rFonts w:ascii="Times New Roman" w:hAnsi="Times New Roman"/>
+                <w:color w:val="000000"/>
+                <w:sz w:val="26"/>
+              </w:rPr>
+              <w:t xml:space="preserve"> </w:t>
+            </w:r>
+          </w:p>
+          <w:p>
+            <w:r>
+              <w:rPr>
+                <w:rFonts w:ascii="Times New Roman" w:hAnsi="Times New Roman"/>
+                <w:color w:val="000000"/>
+                <w:sz w:val="26"/>
+              </w:rPr>
+              <w:t xml:space="preserve"> </w:t>
+            </w:r>
+          </w:p>
+          <w:p>
+            <w:r>
+              <w:rPr>
+                <w:rFonts w:ascii="Times New Roman" w:hAnsi="Times New Roman"/>
+                <w:color w:val="000000"/>
+                <w:sz w:val="26"/>
+              </w:rPr>
+              <w:t xml:space="preserve"> </w:t>
+            </w:r>
+          </w:p>
+        </w:tc>
+        <w:tc>
+          <w:tcPr>
+            <w:tcW w:type="dxa" w:w="2160"/>
+          </w:tcPr>
+          <w:p/>
+        </w:tc>
+      </w:tr>
+      <w:tr>
+        <w:tc>
+          <w:tcPr>
+            <w:tcW w:type="dxa" w:w="2160"/>
+          </w:tcPr>
+          <w:p>
+            <w:r>
+              <w:rPr>
+                <w:rFonts w:ascii="Times New Roman" w:hAnsi="Times New Roman"/>
+                <w:b/>
+                <w:color w:val="000000"/>
+                <w:sz w:val="26"/>
+              </w:rPr>
+              <w:t>11:00</w:t>
+            </w:r>
+          </w:p>
+          <w:p>
+            <w:r>
+              <w:rPr>
+                <w:rFonts w:ascii="Times New Roman" w:hAnsi="Times New Roman"/>
+                <w:b/>
+                <w:color w:val="000000"/>
+                <w:sz w:val="26"/>
+              </w:rPr>
+              <w:t>-</w:t>
+            </w:r>
+          </w:p>
+          <w:p>
+            <w:r>
+              <w:rPr>
+                <w:rFonts w:ascii="Times New Roman" w:hAnsi="Times New Roman"/>
+                <w:b/>
+                <w:color w:val="000000"/>
+                <w:sz w:val="26"/>
+              </w:rPr>
+              <w:t>11:05</w:t>
+            </w:r>
+          </w:p>
+        </w:tc>
+        <w:tc>
+          <w:tcPr>
+            <w:tcW w:type="dxa" w:w="2160"/>
+          </w:tcPr>
+          <w:p>
+            <w:r>
+              <w:rPr>
+                <w:rFonts w:ascii="Times New Roman" w:hAnsi="Times New Roman"/>
+                <w:color w:val="000000"/>
+                <w:sz w:val="26"/>
+              </w:rPr>
+              <w:t xml:space="preserve">Team leader </w:t>
+            </w:r>
+          </w:p>
+          <w:p>
+            <w:r>
+              <w:rPr>
+                <w:rFonts w:ascii="Times New Roman" w:hAnsi="Times New Roman"/>
+                <w:b/>
+                <w:color w:val="000000"/>
+                <w:sz w:val="26"/>
+              </w:rPr>
+              <w:t>(ABC)</w:t>
+            </w:r>
+          </w:p>
+        </w:tc>
+        <w:tc>
+          <w:tcPr>
+            <w:tcW w:type="dxa" w:w="2160"/>
+          </w:tcPr>
+          <w:p>
+            <w:r>
+              <w:rPr>
+                <w:rFonts w:ascii="Times New Roman" w:hAnsi="Times New Roman"/>
+                <w:color w:val="000000"/>
+                <w:sz w:val="26"/>
+              </w:rPr>
+              <w:t>Introduce the next group reporting</w:t>
+            </w:r>
+          </w:p>
+        </w:tc>
+        <w:tc>
+          <w:tcPr>
+            <w:tcW w:type="dxa" w:w="2160"/>
+          </w:tcPr>
+          <w:p>
+            <w:r>
+              <w:rPr>
+                <w:rFonts w:ascii="Times New Roman" w:hAnsi="Times New Roman"/>
+                <w:b/>
+                <w:color w:val="000000"/>
+                <w:sz w:val="26"/>
+              </w:rPr>
+              <w:t xml:space="preserve">+ </w:t>
+            </w:r>
+            <w:r>
+              <w:rPr>
+                <w:rFonts w:ascii="Times New Roman" w:hAnsi="Times New Roman"/>
+                <w:color w:val="000000"/>
+                <w:sz w:val="26"/>
+              </w:rPr>
+              <w:t xml:space="preserve">After 12 minutes, the </w:t>
+            </w:r>
+            <w:r>
+              <w:rPr>
+                <w:rFonts w:ascii="Times New Roman" w:hAnsi="Times New Roman"/>
+                <w:b/>
+                <w:i/>
+                <w:color w:val="000000"/>
+                <w:sz w:val="26"/>
+              </w:rPr>
+              <w:t xml:space="preserve">Blue Ribbon </w:t>
+            </w:r>
+            <w:r>
+              <w:rPr>
+                <w:rFonts w:ascii="Times New Roman" w:hAnsi="Times New Roman"/>
+                <w:color w:val="000000"/>
+                <w:sz w:val="26"/>
+              </w:rPr>
+              <w:t xml:space="preserve">asks </w:t>
+            </w:r>
+            <w:r>
+              <w:rPr>
+                <w:rFonts w:ascii="Times New Roman" w:hAnsi="Times New Roman"/>
+                <w:b/>
+                <w:color w:val="000000"/>
+                <w:sz w:val="26"/>
+              </w:rPr>
+              <w:t xml:space="preserve">2 </w:t>
+            </w:r>
+          </w:p>
+          <w:p>
+            <w:r>
+              <w:rPr>
+                <w:rFonts w:ascii="Times New Roman" w:hAnsi="Times New Roman"/>
+                <w:b/>
+                <w:color w:val="000000"/>
+                <w:sz w:val="26"/>
+              </w:rPr>
+              <w:t xml:space="preserve">questions </w:t>
+            </w:r>
+            <w:r>
+              <w:rPr>
+                <w:rFonts w:ascii="Times New Roman" w:hAnsi="Times New Roman"/>
+                <w:color w:val="000000"/>
+                <w:sz w:val="26"/>
+              </w:rPr>
+              <w:t xml:space="preserve">for </w:t>
+            </w:r>
+            <w:r>
+              <w:rPr>
+                <w:rFonts w:ascii="Times New Roman" w:hAnsi="Times New Roman"/>
+                <w:b/>
+                <w:color w:val="000000"/>
+                <w:sz w:val="26"/>
+              </w:rPr>
+              <w:t>Mabu</w:t>
+            </w:r>
+            <w:r>
+              <w:rPr>
+                <w:rFonts w:ascii="Times New Roman" w:hAnsi="Times New Roman"/>
+                <w:color w:val="000000"/>
+                <w:sz w:val="26"/>
+              </w:rPr>
+              <w:t xml:space="preserve"> to answer (discussion time is 10 minutes).</w:t>
+            </w:r>
+          </w:p>
+          <w:p>
+            <w:r>
+              <w:rPr>
+                <w:rFonts w:ascii="Times New Roman" w:hAnsi="Times New Roman"/>
+                <w:color w:val="000000"/>
+                <w:sz w:val="26"/>
+              </w:rPr>
+              <w:t xml:space="preserve">+ </w:t>
+            </w:r>
+            <w:r>
+              <w:rPr>
+                <w:rFonts w:ascii="Times New Roman" w:hAnsi="Times New Roman"/>
+                <w:b/>
+                <w:i/>
+                <w:color w:val="000000"/>
+                <w:sz w:val="26"/>
+              </w:rPr>
+              <w:t xml:space="preserve">ABC </w:t>
+            </w:r>
+            <w:r>
+              <w:rPr>
+                <w:rFonts w:ascii="Times New Roman" w:hAnsi="Times New Roman"/>
+                <w:color w:val="000000"/>
+                <w:sz w:val="26"/>
+              </w:rPr>
+              <w:t xml:space="preserve">summarizes main points and introduces the next reporting group after each reporting session finishes. </w:t>
+            </w:r>
+          </w:p>
+          <w:p>
+            <w:r>
+              <w:rPr>
+                <w:rFonts w:ascii="Times New Roman" w:hAnsi="Times New Roman"/>
+                <w:color w:val="000000"/>
+                <w:sz w:val="26"/>
+              </w:rPr>
+              <w:t xml:space="preserve">+ </w:t>
+            </w:r>
+            <w:r>
+              <w:rPr>
+                <w:rFonts w:ascii="Times New Roman" w:hAnsi="Times New Roman"/>
+                <w:b/>
+                <w:i/>
+                <w:color w:val="000000"/>
+                <w:sz w:val="26"/>
+              </w:rPr>
+              <w:t xml:space="preserve">SevenTeen </w:t>
+            </w:r>
+            <w:r>
+              <w:rPr>
+                <w:rFonts w:ascii="Times New Roman" w:hAnsi="Times New Roman"/>
+                <w:color w:val="000000"/>
+                <w:sz w:val="26"/>
+              </w:rPr>
+              <w:t>collects the group evaluation sheet of the reviewing group and individual sheet of each member of the listening groups.</w:t>
+            </w:r>
+          </w:p>
+          <w:p>
+            <w:r>
+              <w:rPr>
+                <w:rFonts w:ascii="Times New Roman" w:hAnsi="Times New Roman"/>
+                <w:b/>
+                <w:color w:val="000000"/>
+                <w:sz w:val="26"/>
+              </w:rPr>
+              <w:t>Total is 30 minutes.</w:t>
+            </w:r>
+          </w:p>
+        </w:tc>
+      </w:tr>
+      <w:tr>
+        <w:tc>
+          <w:tcPr>
+            <w:tcW w:type="dxa" w:w="2160"/>
+          </w:tcPr>
+          <w:p>
+            <w:r>
+              <w:rPr>
+                <w:rFonts w:ascii="Times New Roman" w:hAnsi="Times New Roman"/>
+                <w:b/>
+                <w:color w:val="000000"/>
+                <w:sz w:val="26"/>
+              </w:rPr>
+              <w:t>11:05</w:t>
+            </w:r>
+          </w:p>
+          <w:p/>
+          <w:p>
+            <w:r>
+              <w:rPr>
+                <w:rFonts w:ascii="Times New Roman" w:hAnsi="Times New Roman"/>
+                <w:b/>
+                <w:color w:val="000000"/>
+                <w:sz w:val="26"/>
+              </w:rPr>
+              <w:t>11:13</w:t>
+            </w:r>
+          </w:p>
+        </w:tc>
+        <w:tc>
+          <w:tcPr>
+            <w:tcW w:type="dxa" w:w="2160"/>
+          </w:tcPr>
+          <w:p>
+            <w:r>
+              <w:rPr>
+                <w:rFonts w:ascii="Times New Roman" w:hAnsi="Times New Roman"/>
+                <w:color w:val="000000"/>
+                <w:sz w:val="26"/>
+              </w:rPr>
+              <w:t>Reporting report 3</w:t>
+            </w:r>
+          </w:p>
+          <w:p>
+            <w:r>
+              <w:rPr>
+                <w:rFonts w:ascii="Times New Roman" w:hAnsi="Times New Roman"/>
+                <w:b/>
+                <w:color w:val="000000"/>
+                <w:sz w:val="26"/>
+              </w:rPr>
+              <w:t>(Mabu)</w:t>
+            </w:r>
+          </w:p>
+        </w:tc>
+        <w:tc>
+          <w:tcPr>
+            <w:tcW w:type="dxa" w:w="2160"/>
+          </w:tcPr>
+          <w:p>
+            <w:r>
+              <w:rPr>
+                <w:rFonts w:ascii="Times New Roman" w:hAnsi="Times New Roman"/>
+                <w:color w:val="000000"/>
+                <w:sz w:val="26"/>
+              </w:rPr>
+              <w:t>Present the report</w:t>
+            </w:r>
+          </w:p>
+          <w:p/>
+        </w:tc>
+        <w:tc>
+          <w:tcPr>
+            <w:tcW w:type="dxa" w:w="2160"/>
+          </w:tcPr>
+          <w:p>
+            <w:r>
+              <w:rPr>
+                <w:rFonts w:ascii="Times New Roman" w:hAnsi="Times New Roman"/>
+                <w:b/>
+                <w:color w:val="000000"/>
+                <w:sz w:val="26"/>
+              </w:rPr>
+              <w:t xml:space="preserve">+ </w:t>
+            </w:r>
+            <w:r>
+              <w:rPr>
+                <w:rFonts w:ascii="Times New Roman" w:hAnsi="Times New Roman"/>
+                <w:color w:val="000000"/>
+                <w:sz w:val="26"/>
+              </w:rPr>
+              <w:t xml:space="preserve">After 12 minutes, the </w:t>
+            </w:r>
+            <w:r>
+              <w:rPr>
+                <w:rFonts w:ascii="Times New Roman" w:hAnsi="Times New Roman"/>
+                <w:b/>
+                <w:i/>
+                <w:color w:val="000000"/>
+                <w:sz w:val="26"/>
+              </w:rPr>
+              <w:t xml:space="preserve">Blue Ribbon </w:t>
+            </w:r>
+            <w:r>
+              <w:rPr>
+                <w:rFonts w:ascii="Times New Roman" w:hAnsi="Times New Roman"/>
+                <w:color w:val="000000"/>
+                <w:sz w:val="26"/>
+              </w:rPr>
+              <w:t xml:space="preserve">asks </w:t>
+            </w:r>
+            <w:r>
+              <w:rPr>
+                <w:rFonts w:ascii="Times New Roman" w:hAnsi="Times New Roman"/>
+                <w:b/>
+                <w:color w:val="000000"/>
+                <w:sz w:val="26"/>
+              </w:rPr>
+              <w:t xml:space="preserve">2 </w:t>
+            </w:r>
+          </w:p>
+          <w:p>
+            <w:r>
+              <w:rPr>
+                <w:rFonts w:ascii="Times New Roman" w:hAnsi="Times New Roman"/>
+                <w:b/>
+                <w:color w:val="000000"/>
+                <w:sz w:val="26"/>
+              </w:rPr>
+              <w:t xml:space="preserve">questions </w:t>
+            </w:r>
+            <w:r>
+              <w:rPr>
+                <w:rFonts w:ascii="Times New Roman" w:hAnsi="Times New Roman"/>
+                <w:color w:val="000000"/>
+                <w:sz w:val="26"/>
+              </w:rPr>
+              <w:t xml:space="preserve">for </w:t>
+            </w:r>
+            <w:r>
+              <w:rPr>
+                <w:rFonts w:ascii="Times New Roman" w:hAnsi="Times New Roman"/>
+                <w:b/>
+                <w:color w:val="000000"/>
+                <w:sz w:val="26"/>
+              </w:rPr>
+              <w:t>Mabu</w:t>
+            </w:r>
+            <w:r>
+              <w:rPr>
+                <w:rFonts w:ascii="Times New Roman" w:hAnsi="Times New Roman"/>
+                <w:color w:val="000000"/>
+                <w:sz w:val="26"/>
+              </w:rPr>
+              <w:t xml:space="preserve"> to answer (discussion time is 10 minutes).</w:t>
+            </w:r>
+          </w:p>
+          <w:p>
+            <w:r>
+              <w:rPr>
+                <w:rFonts w:ascii="Times New Roman" w:hAnsi="Times New Roman"/>
+                <w:color w:val="000000"/>
+                <w:sz w:val="26"/>
+              </w:rPr>
+              <w:t xml:space="preserve">+ </w:t>
+            </w:r>
+            <w:r>
+              <w:rPr>
+                <w:rFonts w:ascii="Times New Roman" w:hAnsi="Times New Roman"/>
+                <w:b/>
+                <w:i/>
+                <w:color w:val="000000"/>
+                <w:sz w:val="26"/>
+              </w:rPr>
+              <w:t xml:space="preserve">ABC </w:t>
+            </w:r>
+            <w:r>
+              <w:rPr>
+                <w:rFonts w:ascii="Times New Roman" w:hAnsi="Times New Roman"/>
+                <w:color w:val="000000"/>
+                <w:sz w:val="26"/>
+              </w:rPr>
+              <w:t xml:space="preserve">summarizes main points and introduces the next reporting group after each reporting session finishes. </w:t>
+            </w:r>
+          </w:p>
+          <w:p>
+            <w:r>
+              <w:rPr>
+                <w:rFonts w:ascii="Times New Roman" w:hAnsi="Times New Roman"/>
+                <w:color w:val="000000"/>
+                <w:sz w:val="26"/>
+              </w:rPr>
+              <w:t xml:space="preserve">+ </w:t>
+            </w:r>
+            <w:r>
+              <w:rPr>
+                <w:rFonts w:ascii="Times New Roman" w:hAnsi="Times New Roman"/>
+                <w:b/>
+                <w:i/>
+                <w:color w:val="000000"/>
+                <w:sz w:val="26"/>
+              </w:rPr>
+              <w:t xml:space="preserve">SevenTeen </w:t>
+            </w:r>
+            <w:r>
+              <w:rPr>
+                <w:rFonts w:ascii="Times New Roman" w:hAnsi="Times New Roman"/>
+                <w:color w:val="000000"/>
+                <w:sz w:val="26"/>
+              </w:rPr>
+              <w:t>collects the group evaluation sheet of the reviewing group and individual sheet of each member of the listening groups.</w:t>
+            </w:r>
+          </w:p>
+          <w:p>
+            <w:r>
+              <w:rPr>
+                <w:rFonts w:ascii="Times New Roman" w:hAnsi="Times New Roman"/>
+                <w:b/>
+                <w:color w:val="000000"/>
+                <w:sz w:val="26"/>
+              </w:rPr>
+              <w:t>Total is 30 minutes.</w:t>
+            </w:r>
+          </w:p>
+        </w:tc>
+      </w:tr>
+      <w:tr>
+        <w:tc>
+          <w:tcPr>
+            <w:tcW w:type="dxa" w:w="2160"/>
+          </w:tcPr>
+          <w:p>
+            <w:r>
+              <w:rPr>
+                <w:rFonts w:ascii="Times New Roman" w:hAnsi="Times New Roman"/>
+                <w:b/>
+                <w:color w:val="000000"/>
+                <w:sz w:val="26"/>
+              </w:rPr>
+              <w:t>11:13</w:t>
+            </w:r>
+          </w:p>
+          <w:p>
+            <w:r>
+              <w:rPr>
+                <w:rFonts w:ascii="Times New Roman" w:hAnsi="Times New Roman"/>
+                <w:b/>
+                <w:color w:val="000000"/>
+                <w:sz w:val="26"/>
+              </w:rPr>
+              <w:t>-</w:t>
+            </w:r>
+          </w:p>
+          <w:p>
+            <w:r>
+              <w:rPr>
+                <w:rFonts w:ascii="Times New Roman" w:hAnsi="Times New Roman"/>
+                <w:b/>
+                <w:color w:val="000000"/>
+                <w:sz w:val="26"/>
+              </w:rPr>
+              <w:t>11:25</w:t>
+            </w:r>
+          </w:p>
+        </w:tc>
+        <w:tc>
+          <w:tcPr>
+            <w:tcW w:type="dxa" w:w="2160"/>
+          </w:tcPr>
+          <w:p>
+            <w:r>
+              <w:rPr>
+                <w:rFonts w:ascii="Times New Roman" w:hAnsi="Times New Roman"/>
+                <w:color w:val="000000"/>
+                <w:sz w:val="26"/>
+              </w:rPr>
+              <w:t>Reviewing group 3</w:t>
+            </w:r>
+          </w:p>
+          <w:p>
+            <w:r>
+              <w:rPr>
+                <w:rFonts w:ascii="Times New Roman" w:hAnsi="Times New Roman"/>
+                <w:b/>
+                <w:color w:val="000000"/>
+                <w:sz w:val="26"/>
+              </w:rPr>
+              <w:t>(Blue Ribbon)</w:t>
+            </w:r>
+          </w:p>
+        </w:tc>
+        <w:tc>
+          <w:tcPr>
+            <w:tcW w:type="dxa" w:w="2160"/>
+          </w:tcPr>
+          <w:p>
+            <w:r>
+              <w:rPr>
+                <w:rFonts w:ascii="Times New Roman" w:hAnsi="Times New Roman"/>
+                <w:color w:val="000000"/>
+                <w:sz w:val="26"/>
+              </w:rPr>
+              <w:t>Ask the reporting group questions</w:t>
+            </w:r>
+          </w:p>
+          <w:p>
+            <w:r>
+              <w:rPr>
+                <w:rFonts w:ascii="Times New Roman" w:hAnsi="Times New Roman"/>
+                <w:color w:val="000000"/>
+                <w:sz w:val="26"/>
+              </w:rPr>
+              <w:t xml:space="preserve"> </w:t>
+            </w:r>
+          </w:p>
+        </w:tc>
+        <w:tc>
+          <w:tcPr>
+            <w:tcW w:type="dxa" w:w="2160"/>
+          </w:tcPr>
+          <w:p>
+            <w:r>
+              <w:rPr>
+                <w:rFonts w:ascii="Times New Roman" w:hAnsi="Times New Roman"/>
+                <w:b/>
+                <w:color w:val="000000"/>
+                <w:sz w:val="26"/>
+              </w:rPr>
+              <w:t xml:space="preserve">+ </w:t>
+            </w:r>
+            <w:r>
+              <w:rPr>
+                <w:rFonts w:ascii="Times New Roman" w:hAnsi="Times New Roman"/>
+                <w:color w:val="000000"/>
+                <w:sz w:val="26"/>
+              </w:rPr>
+              <w:t xml:space="preserve">After 12 minutes, the </w:t>
+            </w:r>
+            <w:r>
+              <w:rPr>
+                <w:rFonts w:ascii="Times New Roman" w:hAnsi="Times New Roman"/>
+                <w:b/>
+                <w:i/>
+                <w:color w:val="000000"/>
+                <w:sz w:val="26"/>
+              </w:rPr>
+              <w:t xml:space="preserve">Blue Ribbon </w:t>
+            </w:r>
+            <w:r>
+              <w:rPr>
+                <w:rFonts w:ascii="Times New Roman" w:hAnsi="Times New Roman"/>
+                <w:color w:val="000000"/>
+                <w:sz w:val="26"/>
+              </w:rPr>
+              <w:t xml:space="preserve">asks </w:t>
+            </w:r>
+            <w:r>
+              <w:rPr>
+                <w:rFonts w:ascii="Times New Roman" w:hAnsi="Times New Roman"/>
+                <w:b/>
+                <w:color w:val="000000"/>
+                <w:sz w:val="26"/>
+              </w:rPr>
+              <w:t xml:space="preserve">2 </w:t>
+            </w:r>
+          </w:p>
+          <w:p>
+            <w:r>
+              <w:rPr>
+                <w:rFonts w:ascii="Times New Roman" w:hAnsi="Times New Roman"/>
+                <w:b/>
+                <w:color w:val="000000"/>
+                <w:sz w:val="26"/>
+              </w:rPr>
+              <w:t xml:space="preserve">questions </w:t>
+            </w:r>
+            <w:r>
+              <w:rPr>
+                <w:rFonts w:ascii="Times New Roman" w:hAnsi="Times New Roman"/>
+                <w:color w:val="000000"/>
+                <w:sz w:val="26"/>
+              </w:rPr>
+              <w:t xml:space="preserve">for </w:t>
+            </w:r>
+            <w:r>
+              <w:rPr>
+                <w:rFonts w:ascii="Times New Roman" w:hAnsi="Times New Roman"/>
+                <w:b/>
+                <w:color w:val="000000"/>
+                <w:sz w:val="26"/>
+              </w:rPr>
+              <w:t>Mabu</w:t>
+            </w:r>
+            <w:r>
+              <w:rPr>
+                <w:rFonts w:ascii="Times New Roman" w:hAnsi="Times New Roman"/>
+                <w:color w:val="000000"/>
+                <w:sz w:val="26"/>
+              </w:rPr>
+              <w:t xml:space="preserve"> to answer (discussion time is 10 minutes).</w:t>
+            </w:r>
+          </w:p>
+          <w:p>
+            <w:r>
+              <w:rPr>
+                <w:rFonts w:ascii="Times New Roman" w:hAnsi="Times New Roman"/>
+                <w:color w:val="000000"/>
+                <w:sz w:val="26"/>
+              </w:rPr>
+              <w:t xml:space="preserve">+ </w:t>
+            </w:r>
+            <w:r>
+              <w:rPr>
+                <w:rFonts w:ascii="Times New Roman" w:hAnsi="Times New Roman"/>
+                <w:b/>
+                <w:i/>
+                <w:color w:val="000000"/>
+                <w:sz w:val="26"/>
+              </w:rPr>
+              <w:t xml:space="preserve">ABC </w:t>
+            </w:r>
+            <w:r>
+              <w:rPr>
+                <w:rFonts w:ascii="Times New Roman" w:hAnsi="Times New Roman"/>
+                <w:color w:val="000000"/>
+                <w:sz w:val="26"/>
+              </w:rPr>
+              <w:t xml:space="preserve">summarizes main points and introduces the next reporting group after each reporting session finishes. </w:t>
+            </w:r>
+          </w:p>
+          <w:p>
+            <w:r>
+              <w:rPr>
+                <w:rFonts w:ascii="Times New Roman" w:hAnsi="Times New Roman"/>
+                <w:color w:val="000000"/>
+                <w:sz w:val="26"/>
+              </w:rPr>
+              <w:t xml:space="preserve">+ </w:t>
+            </w:r>
+            <w:r>
+              <w:rPr>
+                <w:rFonts w:ascii="Times New Roman" w:hAnsi="Times New Roman"/>
+                <w:b/>
+                <w:i/>
+                <w:color w:val="000000"/>
+                <w:sz w:val="26"/>
+              </w:rPr>
+              <w:t xml:space="preserve">SevenTeen </w:t>
+            </w:r>
+            <w:r>
+              <w:rPr>
+                <w:rFonts w:ascii="Times New Roman" w:hAnsi="Times New Roman"/>
+                <w:color w:val="000000"/>
+                <w:sz w:val="26"/>
+              </w:rPr>
+              <w:t>collects the group evaluation sheet of the reviewing group and individual sheet of each member of the listening groups.</w:t>
+            </w:r>
+          </w:p>
+          <w:p>
+            <w:r>
+              <w:rPr>
+                <w:rFonts w:ascii="Times New Roman" w:hAnsi="Times New Roman"/>
+                <w:b/>
+                <w:color w:val="000000"/>
+                <w:sz w:val="26"/>
+              </w:rPr>
+              <w:t>Total is 30 minutes.</w:t>
+            </w:r>
+          </w:p>
+        </w:tc>
+      </w:tr>
+      <w:tr>
+        <w:tc>
+          <w:tcPr>
+            <w:tcW w:type="dxa" w:w="2160"/>
+          </w:tcPr>
+          <w:p>
+            <w:r>
+              <w:rPr>
+                <w:rFonts w:ascii="Times New Roman" w:hAnsi="Times New Roman"/>
+                <w:b/>
+                <w:color w:val="000000"/>
+                <w:sz w:val="26"/>
+              </w:rPr>
+              <w:t>11:19</w:t>
+            </w:r>
+          </w:p>
+          <w:p>
+            <w:r>
+              <w:rPr>
+                <w:rFonts w:ascii="Times New Roman" w:hAnsi="Times New Roman"/>
+                <w:b/>
+                <w:color w:val="000000"/>
+                <w:sz w:val="26"/>
+              </w:rPr>
+              <w:t>-</w:t>
+            </w:r>
+          </w:p>
+          <w:p>
+            <w:r>
+              <w:rPr>
+                <w:rFonts w:ascii="Times New Roman" w:hAnsi="Times New Roman"/>
+                <w:b/>
+                <w:color w:val="000000"/>
+                <w:sz w:val="26"/>
+              </w:rPr>
+              <w:t>11:30</w:t>
+            </w:r>
+          </w:p>
+        </w:tc>
+        <w:tc>
+          <w:tcPr>
+            <w:tcW w:type="dxa" w:w="2160"/>
+          </w:tcPr>
+          <w:p>
+            <w:r>
+              <w:rPr>
+                <w:rFonts w:ascii="Times New Roman" w:hAnsi="Times New Roman"/>
+                <w:color w:val="000000"/>
+                <w:sz w:val="26"/>
+              </w:rPr>
+              <w:t>Team leader</w:t>
+            </w:r>
+          </w:p>
+          <w:p>
+            <w:r>
+              <w:rPr>
+                <w:rFonts w:ascii="Times New Roman" w:hAnsi="Times New Roman"/>
+                <w:b/>
+                <w:color w:val="000000"/>
+                <w:sz w:val="26"/>
+              </w:rPr>
+              <w:t>(ABC)</w:t>
+            </w:r>
+          </w:p>
+        </w:tc>
+        <w:tc>
+          <w:tcPr>
+            <w:tcW w:type="dxa" w:w="2160"/>
+          </w:tcPr>
+          <w:p>
+            <w:r>
+              <w:rPr>
+                <w:rFonts w:ascii="Times New Roman" w:hAnsi="Times New Roman"/>
+                <w:color w:val="000000"/>
+                <w:sz w:val="26"/>
+              </w:rPr>
+              <w:t>Summarize main points and introduce next group</w:t>
+            </w:r>
+          </w:p>
+        </w:tc>
+        <w:tc>
+          <w:tcPr>
+            <w:tcW w:type="dxa" w:w="2160"/>
+          </w:tcPr>
+          <w:p>
+            <w:r>
+              <w:rPr>
+                <w:rFonts w:ascii="Times New Roman" w:hAnsi="Times New Roman"/>
+                <w:b/>
+                <w:color w:val="000000"/>
+                <w:sz w:val="26"/>
+              </w:rPr>
+              <w:t xml:space="preserve">+ </w:t>
+            </w:r>
+            <w:r>
+              <w:rPr>
+                <w:rFonts w:ascii="Times New Roman" w:hAnsi="Times New Roman"/>
+                <w:color w:val="000000"/>
+                <w:sz w:val="26"/>
+              </w:rPr>
+              <w:t xml:space="preserve">After 12 minutes, the </w:t>
+            </w:r>
+            <w:r>
+              <w:rPr>
+                <w:rFonts w:ascii="Times New Roman" w:hAnsi="Times New Roman"/>
+                <w:b/>
+                <w:i/>
+                <w:color w:val="000000"/>
+                <w:sz w:val="26"/>
+              </w:rPr>
+              <w:t xml:space="preserve">Blue Ribbon </w:t>
+            </w:r>
+            <w:r>
+              <w:rPr>
+                <w:rFonts w:ascii="Times New Roman" w:hAnsi="Times New Roman"/>
+                <w:color w:val="000000"/>
+                <w:sz w:val="26"/>
+              </w:rPr>
+              <w:t xml:space="preserve">asks </w:t>
+            </w:r>
+            <w:r>
+              <w:rPr>
+                <w:rFonts w:ascii="Times New Roman" w:hAnsi="Times New Roman"/>
+                <w:b/>
+                <w:color w:val="000000"/>
+                <w:sz w:val="26"/>
+              </w:rPr>
+              <w:t xml:space="preserve">2 </w:t>
+            </w:r>
+          </w:p>
+          <w:p>
+            <w:r>
+              <w:rPr>
+                <w:rFonts w:ascii="Times New Roman" w:hAnsi="Times New Roman"/>
+                <w:b/>
+                <w:color w:val="000000"/>
+                <w:sz w:val="26"/>
+              </w:rPr>
+              <w:t xml:space="preserve">questions </w:t>
+            </w:r>
+            <w:r>
+              <w:rPr>
+                <w:rFonts w:ascii="Times New Roman" w:hAnsi="Times New Roman"/>
+                <w:color w:val="000000"/>
+                <w:sz w:val="26"/>
+              </w:rPr>
+              <w:t xml:space="preserve">for </w:t>
+            </w:r>
+            <w:r>
+              <w:rPr>
+                <w:rFonts w:ascii="Times New Roman" w:hAnsi="Times New Roman"/>
+                <w:b/>
+                <w:color w:val="000000"/>
+                <w:sz w:val="26"/>
+              </w:rPr>
+              <w:t>Mabu</w:t>
+            </w:r>
+            <w:r>
+              <w:rPr>
+                <w:rFonts w:ascii="Times New Roman" w:hAnsi="Times New Roman"/>
+                <w:color w:val="000000"/>
+                <w:sz w:val="26"/>
+              </w:rPr>
+              <w:t xml:space="preserve"> to answer (discussion time is 10 minutes).</w:t>
+            </w:r>
+          </w:p>
+          <w:p>
+            <w:r>
+              <w:rPr>
+                <w:rFonts w:ascii="Times New Roman" w:hAnsi="Times New Roman"/>
+                <w:color w:val="000000"/>
+                <w:sz w:val="26"/>
+              </w:rPr>
+              <w:t xml:space="preserve">+ </w:t>
+            </w:r>
+            <w:r>
+              <w:rPr>
+                <w:rFonts w:ascii="Times New Roman" w:hAnsi="Times New Roman"/>
+                <w:b/>
+                <w:i/>
+                <w:color w:val="000000"/>
+                <w:sz w:val="26"/>
+              </w:rPr>
+              <w:t xml:space="preserve">ABC </w:t>
+            </w:r>
+            <w:r>
+              <w:rPr>
+                <w:rFonts w:ascii="Times New Roman" w:hAnsi="Times New Roman"/>
+                <w:color w:val="000000"/>
+                <w:sz w:val="26"/>
+              </w:rPr>
+              <w:t xml:space="preserve">summarizes main points and introduces the next reporting group after each reporting session finishes. </w:t>
+            </w:r>
+          </w:p>
+          <w:p>
+            <w:r>
+              <w:rPr>
+                <w:rFonts w:ascii="Times New Roman" w:hAnsi="Times New Roman"/>
+                <w:color w:val="000000"/>
+                <w:sz w:val="26"/>
+              </w:rPr>
+              <w:t xml:space="preserve">+ </w:t>
+            </w:r>
+            <w:r>
+              <w:rPr>
+                <w:rFonts w:ascii="Times New Roman" w:hAnsi="Times New Roman"/>
+                <w:b/>
+                <w:i/>
+                <w:color w:val="000000"/>
+                <w:sz w:val="26"/>
+              </w:rPr>
+              <w:t xml:space="preserve">SevenTeen </w:t>
+            </w:r>
+            <w:r>
+              <w:rPr>
+                <w:rFonts w:ascii="Times New Roman" w:hAnsi="Times New Roman"/>
+                <w:color w:val="000000"/>
+                <w:sz w:val="26"/>
+              </w:rPr>
+              <w:t>collects the group evaluation sheet of the reviewing group and individual sheet of each member of the listening groups.</w:t>
+            </w:r>
+          </w:p>
+          <w:p>
+            <w:r>
+              <w:rPr>
+                <w:rFonts w:ascii="Times New Roman" w:hAnsi="Times New Roman"/>
+                <w:b/>
+                <w:color w:val="000000"/>
+                <w:sz w:val="26"/>
+              </w:rPr>
+              <w:t>Total is 30 minutes.</w:t>
+            </w:r>
+          </w:p>
+        </w:tc>
+      </w:tr>
+      <w:tr>
+        <w:tc>
+          <w:tcPr>
+            <w:tcW w:type="dxa" w:w="2160"/>
+          </w:tcPr>
+          <w:p>
+            <w:r>
+              <w:rPr>
+                <w:rFonts w:ascii="Times New Roman" w:hAnsi="Times New Roman"/>
+                <w:b/>
+                <w:color w:val="000000"/>
+                <w:sz w:val="26"/>
+              </w:rPr>
+              <w:t>11:21</w:t>
+            </w:r>
+          </w:p>
+          <w:p>
+            <w:r>
+              <w:rPr>
+                <w:rFonts w:ascii="Times New Roman" w:hAnsi="Times New Roman"/>
+                <w:b/>
+                <w:color w:val="000000"/>
+                <w:sz w:val="26"/>
+              </w:rPr>
+              <w:t>-</w:t>
+            </w:r>
+          </w:p>
+          <w:p>
+            <w:r>
+              <w:rPr>
+                <w:rFonts w:ascii="Times New Roman" w:hAnsi="Times New Roman"/>
+                <w:b/>
+                <w:color w:val="000000"/>
+                <w:sz w:val="26"/>
+              </w:rPr>
+              <w:t>11:33</w:t>
+            </w:r>
+          </w:p>
+        </w:tc>
+        <w:tc>
+          <w:tcPr>
+            <w:tcW w:type="dxa" w:w="2160"/>
+          </w:tcPr>
+          <w:p>
+            <w:r>
+              <w:rPr>
+                <w:rFonts w:ascii="Times New Roman" w:hAnsi="Times New Roman"/>
+                <w:color w:val="000000"/>
+                <w:sz w:val="26"/>
+              </w:rPr>
+              <w:t>Reporting report 4</w:t>
+            </w:r>
+          </w:p>
+          <w:p>
+            <w:r>
+              <w:rPr>
+                <w:rFonts w:ascii="Times New Roman" w:hAnsi="Times New Roman"/>
+                <w:b/>
+                <w:color w:val="000000"/>
+                <w:sz w:val="26"/>
+              </w:rPr>
+              <w:t>(Blue Ribbon)</w:t>
+            </w:r>
+          </w:p>
+        </w:tc>
+        <w:tc>
+          <w:tcPr>
+            <w:tcW w:type="dxa" w:w="2160"/>
+          </w:tcPr>
+          <w:p>
+            <w:r>
+              <w:rPr>
+                <w:rFonts w:ascii="Times New Roman" w:hAnsi="Times New Roman"/>
+                <w:color w:val="000000"/>
+                <w:sz w:val="26"/>
+              </w:rPr>
+              <w:t>Present the report</w:t>
+            </w:r>
+          </w:p>
+        </w:tc>
+        <w:tc>
+          <w:tcPr>
+            <w:tcW w:type="dxa" w:w="2160"/>
+          </w:tcPr>
+          <w:p>
+            <w:r>
+              <w:rPr>
+                <w:rFonts w:ascii="Times New Roman" w:hAnsi="Times New Roman"/>
+                <w:color w:val="000000"/>
+                <w:sz w:val="26"/>
+              </w:rPr>
+              <w:t xml:space="preserve">+After 12 minutes, the </w:t>
+            </w:r>
+            <w:r>
+              <w:rPr>
+                <w:rFonts w:ascii="Times New Roman" w:hAnsi="Times New Roman"/>
+                <w:b/>
+                <w:color w:val="000000"/>
+                <w:sz w:val="26"/>
+              </w:rPr>
+              <w:t>Cin</w:t>
+            </w:r>
+            <w:r>
+              <w:rPr>
+                <w:rFonts w:ascii="Times New Roman" w:hAnsi="Times New Roman"/>
+                <w:color w:val="000000"/>
+                <w:sz w:val="26"/>
+              </w:rPr>
+              <w:t xml:space="preserve"> asks 2 questions for the </w:t>
+            </w:r>
+            <w:r>
+              <w:rPr>
+                <w:rFonts w:ascii="Times New Roman" w:hAnsi="Times New Roman"/>
+                <w:b/>
+                <w:color w:val="000000"/>
+                <w:sz w:val="26"/>
+              </w:rPr>
+              <w:t xml:space="preserve">Blue Ribbon </w:t>
+            </w:r>
+            <w:r>
+              <w:rPr>
+                <w:rFonts w:ascii="Times New Roman" w:hAnsi="Times New Roman"/>
+                <w:color w:val="000000"/>
+                <w:sz w:val="26"/>
+              </w:rPr>
+              <w:t>to answer (discussion time is 10 minutes).</w:t>
+            </w:r>
+          </w:p>
+          <w:p>
+            <w:r>
+              <w:rPr>
+                <w:rFonts w:ascii="Times New Roman" w:hAnsi="Times New Roman"/>
+                <w:color w:val="000000"/>
+                <w:sz w:val="26"/>
+              </w:rPr>
+              <w:t xml:space="preserve">+ </w:t>
+            </w:r>
+            <w:r>
+              <w:rPr>
+                <w:rFonts w:ascii="Times New Roman" w:hAnsi="Times New Roman"/>
+                <w:b/>
+                <w:color w:val="000000"/>
+                <w:sz w:val="26"/>
+              </w:rPr>
+              <w:t>ABC</w:t>
+            </w:r>
+            <w:r>
+              <w:rPr>
+                <w:rFonts w:ascii="Times New Roman" w:hAnsi="Times New Roman"/>
+                <w:color w:val="000000"/>
+                <w:sz w:val="26"/>
+              </w:rPr>
+              <w:t xml:space="preserve"> summarizes main points and introduces the next reporting group after each reporting session finishes. </w:t>
+            </w:r>
+          </w:p>
+          <w:p>
+            <w:r>
+              <w:rPr>
+                <w:rFonts w:ascii="Times New Roman" w:hAnsi="Times New Roman"/>
+                <w:color w:val="000000"/>
+                <w:sz w:val="26"/>
+              </w:rPr>
+              <w:t xml:space="preserve">+ </w:t>
+            </w:r>
+            <w:r>
+              <w:rPr>
+                <w:rFonts w:ascii="Times New Roman" w:hAnsi="Times New Roman"/>
+                <w:b/>
+                <w:color w:val="000000"/>
+                <w:sz w:val="26"/>
+              </w:rPr>
+              <w:t>SevenTeen</w:t>
+            </w:r>
+            <w:r>
+              <w:rPr>
+                <w:rFonts w:ascii="Times New Roman" w:hAnsi="Times New Roman"/>
+                <w:color w:val="000000"/>
+                <w:sz w:val="26"/>
+              </w:rPr>
+              <w:t xml:space="preserve"> collects the group evaluation sheet of the reviewing group and individual sheet of each member of the listening groups.</w:t>
+            </w:r>
+          </w:p>
+          <w:p>
+            <w:r>
+              <w:rPr>
+                <w:rFonts w:ascii="Times New Roman" w:hAnsi="Times New Roman"/>
+                <w:b/>
+                <w:color w:val="000000"/>
+                <w:sz w:val="26"/>
+              </w:rPr>
+              <w:t>Total is 30 minutes.</w:t>
+            </w:r>
+          </w:p>
+          <w:p/>
+        </w:tc>
+      </w:tr>
+      <w:tr>
+        <w:tc>
+          <w:tcPr>
+            <w:tcW w:type="dxa" w:w="2160"/>
+          </w:tcPr>
+          <w:p>
+            <w:r>
+              <w:rPr>
+                <w:rFonts w:ascii="Times New Roman" w:hAnsi="Times New Roman"/>
+                <w:b/>
+                <w:color w:val="000000"/>
+                <w:sz w:val="26"/>
+              </w:rPr>
+              <w:t>11:33</w:t>
+            </w:r>
+          </w:p>
+          <w:p>
+            <w:r>
+              <w:rPr>
+                <w:rFonts w:ascii="Times New Roman" w:hAnsi="Times New Roman"/>
+                <w:b/>
+                <w:color w:val="000000"/>
+                <w:sz w:val="26"/>
+              </w:rPr>
+              <w:t>-</w:t>
+            </w:r>
+          </w:p>
+          <w:p>
+            <w:r>
+              <w:rPr>
+                <w:rFonts w:ascii="Times New Roman" w:hAnsi="Times New Roman"/>
+                <w:b/>
+                <w:color w:val="000000"/>
+                <w:sz w:val="26"/>
+              </w:rPr>
+              <w:t>11:45</w:t>
+            </w:r>
+          </w:p>
+        </w:tc>
+        <w:tc>
+          <w:tcPr>
+            <w:tcW w:type="dxa" w:w="2160"/>
+          </w:tcPr>
+          <w:p>
+            <w:r>
+              <w:rPr>
+                <w:rFonts w:ascii="Times New Roman" w:hAnsi="Times New Roman"/>
+                <w:color w:val="000000"/>
+                <w:sz w:val="26"/>
+              </w:rPr>
+              <w:t>Reviewing group 4</w:t>
+            </w:r>
+          </w:p>
+          <w:p>
+            <w:r>
+              <w:rPr>
+                <w:rFonts w:ascii="Times New Roman" w:hAnsi="Times New Roman"/>
+                <w:b/>
+                <w:color w:val="000000"/>
+                <w:sz w:val="26"/>
+              </w:rPr>
+              <w:t>(Cin)</w:t>
+            </w:r>
+          </w:p>
+        </w:tc>
+        <w:tc>
+          <w:tcPr>
+            <w:tcW w:type="dxa" w:w="2160"/>
+          </w:tcPr>
+          <w:p>
+            <w:r>
+              <w:rPr>
+                <w:rFonts w:ascii="Times New Roman" w:hAnsi="Times New Roman"/>
+                <w:color w:val="000000"/>
+                <w:sz w:val="26"/>
+              </w:rPr>
+              <w:t>Ask the reporting group questions</w:t>
+            </w:r>
+          </w:p>
+          <w:p/>
+        </w:tc>
+        <w:tc>
+          <w:tcPr>
+            <w:tcW w:type="dxa" w:w="2160"/>
+          </w:tcPr>
+          <w:p>
+            <w:r>
+              <w:rPr>
+                <w:rFonts w:ascii="Times New Roman" w:hAnsi="Times New Roman"/>
+                <w:color w:val="000000"/>
+                <w:sz w:val="26"/>
+              </w:rPr>
+              <w:t xml:space="preserve">+After 12 minutes, the </w:t>
+            </w:r>
+            <w:r>
+              <w:rPr>
+                <w:rFonts w:ascii="Times New Roman" w:hAnsi="Times New Roman"/>
+                <w:b/>
+                <w:color w:val="000000"/>
+                <w:sz w:val="26"/>
+              </w:rPr>
+              <w:t>Cin</w:t>
+            </w:r>
+            <w:r>
+              <w:rPr>
+                <w:rFonts w:ascii="Times New Roman" w:hAnsi="Times New Roman"/>
+                <w:color w:val="000000"/>
+                <w:sz w:val="26"/>
+              </w:rPr>
+              <w:t xml:space="preserve"> asks 2 questions for the </w:t>
+            </w:r>
+            <w:r>
+              <w:rPr>
+                <w:rFonts w:ascii="Times New Roman" w:hAnsi="Times New Roman"/>
+                <w:b/>
+                <w:color w:val="000000"/>
+                <w:sz w:val="26"/>
+              </w:rPr>
+              <w:t xml:space="preserve">Blue Ribbon </w:t>
+            </w:r>
+            <w:r>
+              <w:rPr>
+                <w:rFonts w:ascii="Times New Roman" w:hAnsi="Times New Roman"/>
+                <w:color w:val="000000"/>
+                <w:sz w:val="26"/>
+              </w:rPr>
+              <w:t>to answer (discussion time is 10 minutes).</w:t>
+            </w:r>
+          </w:p>
+          <w:p>
+            <w:r>
+              <w:rPr>
+                <w:rFonts w:ascii="Times New Roman" w:hAnsi="Times New Roman"/>
+                <w:color w:val="000000"/>
+                <w:sz w:val="26"/>
+              </w:rPr>
+              <w:t xml:space="preserve">+ </w:t>
+            </w:r>
+            <w:r>
+              <w:rPr>
+                <w:rFonts w:ascii="Times New Roman" w:hAnsi="Times New Roman"/>
+                <w:b/>
+                <w:color w:val="000000"/>
+                <w:sz w:val="26"/>
+              </w:rPr>
+              <w:t>ABC</w:t>
+            </w:r>
+            <w:r>
+              <w:rPr>
+                <w:rFonts w:ascii="Times New Roman" w:hAnsi="Times New Roman"/>
+                <w:color w:val="000000"/>
+                <w:sz w:val="26"/>
+              </w:rPr>
+              <w:t xml:space="preserve"> summarizes main points and introduces the next reporting group after each reporting session finishes. </w:t>
+            </w:r>
+          </w:p>
+          <w:p>
+            <w:r>
+              <w:rPr>
+                <w:rFonts w:ascii="Times New Roman" w:hAnsi="Times New Roman"/>
+                <w:color w:val="000000"/>
+                <w:sz w:val="26"/>
+              </w:rPr>
+              <w:t xml:space="preserve">+ </w:t>
+            </w:r>
+            <w:r>
+              <w:rPr>
+                <w:rFonts w:ascii="Times New Roman" w:hAnsi="Times New Roman"/>
+                <w:b/>
+                <w:color w:val="000000"/>
+                <w:sz w:val="26"/>
+              </w:rPr>
+              <w:t>SevenTeen</w:t>
+            </w:r>
+            <w:r>
+              <w:rPr>
+                <w:rFonts w:ascii="Times New Roman" w:hAnsi="Times New Roman"/>
+                <w:color w:val="000000"/>
+                <w:sz w:val="26"/>
+              </w:rPr>
+              <w:t xml:space="preserve"> collects the group evaluation sheet of the reviewing group and individual sheet of each member of the listening groups.</w:t>
+            </w:r>
+          </w:p>
+          <w:p>
+            <w:r>
+              <w:rPr>
+                <w:rFonts w:ascii="Times New Roman" w:hAnsi="Times New Roman"/>
+                <w:b/>
+                <w:color w:val="000000"/>
+                <w:sz w:val="26"/>
+              </w:rPr>
+              <w:t>Total is 30 minutes.</w:t>
+            </w:r>
+          </w:p>
+          <w:p/>
+        </w:tc>
+      </w:tr>
+      <w:tr>
+        <w:tc>
+          <w:tcPr>
+            <w:tcW w:type="dxa" w:w="2160"/>
+          </w:tcPr>
+          <w:p>
+            <w:r>
+              <w:rPr>
+                <w:rFonts w:ascii="Times New Roman" w:hAnsi="Times New Roman"/>
+                <w:b/>
+                <w:color w:val="000000"/>
+                <w:sz w:val="26"/>
+              </w:rPr>
+              <w:t>11:45</w:t>
+            </w:r>
+          </w:p>
+          <w:p>
+            <w:r>
+              <w:rPr>
+                <w:rFonts w:ascii="Times New Roman" w:hAnsi="Times New Roman"/>
+                <w:b/>
+                <w:color w:val="000000"/>
+                <w:sz w:val="26"/>
+              </w:rPr>
+              <w:t>-</w:t>
+            </w:r>
+          </w:p>
+          <w:p>
+            <w:r>
+              <w:rPr>
+                <w:rFonts w:ascii="Times New Roman" w:hAnsi="Times New Roman"/>
+                <w:b/>
+                <w:color w:val="000000"/>
+                <w:sz w:val="26"/>
+              </w:rPr>
+              <w:t>12:00</w:t>
+            </w:r>
+          </w:p>
+        </w:tc>
+        <w:tc>
+          <w:tcPr>
+            <w:tcW w:type="dxa" w:w="2160"/>
+          </w:tcPr>
+          <w:p>
+            <w:r>
+              <w:rPr>
+                <w:rFonts w:ascii="Times New Roman" w:hAnsi="Times New Roman"/>
+                <w:color w:val="000000"/>
+                <w:sz w:val="26"/>
+              </w:rPr>
+              <w:t xml:space="preserve">Team leader </w:t>
+            </w:r>
+          </w:p>
+          <w:p>
+            <w:r>
+              <w:rPr>
+                <w:rFonts w:ascii="Times New Roman" w:hAnsi="Times New Roman"/>
+                <w:b/>
+                <w:color w:val="000000"/>
+                <w:sz w:val="26"/>
+              </w:rPr>
+              <w:t>(ABC)</w:t>
+            </w:r>
+          </w:p>
+        </w:tc>
+        <w:tc>
+          <w:tcPr>
+            <w:tcW w:type="dxa" w:w="2160"/>
+          </w:tcPr>
+          <w:p>
+            <w:r>
+              <w:rPr>
+                <w:rFonts w:ascii="Times New Roman" w:hAnsi="Times New Roman"/>
+                <w:color w:val="000000"/>
+                <w:sz w:val="26"/>
+              </w:rPr>
+              <w:t>Summarize the proposal of each reporting group and choose the best one</w:t>
+            </w:r>
+          </w:p>
+        </w:tc>
+        <w:tc>
+          <w:tcPr>
+            <w:tcW w:type="dxa" w:w="2160"/>
+          </w:tcPr>
+          <w:p>
+            <w:r>
+              <w:rPr>
+                <w:rFonts w:ascii="Times New Roman" w:hAnsi="Times New Roman"/>
+                <w:color w:val="000000"/>
+                <w:sz w:val="26"/>
+              </w:rPr>
+              <w:t xml:space="preserve">After the groups have finished reporting, the </w:t>
+            </w:r>
+            <w:r>
+              <w:rPr>
+                <w:rFonts w:ascii="Times New Roman" w:hAnsi="Times New Roman"/>
+                <w:b/>
+                <w:i/>
+                <w:color w:val="000000"/>
+                <w:sz w:val="26"/>
+              </w:rPr>
+              <w:t xml:space="preserve">ABC </w:t>
+            </w:r>
+            <w:r>
+              <w:rPr>
+                <w:rFonts w:ascii="Times New Roman" w:hAnsi="Times New Roman"/>
+                <w:color w:val="000000"/>
+                <w:sz w:val="26"/>
+              </w:rPr>
+              <w:t>remarks on each group's presentation and makes a decision on which proposal to choose.</w:t>
+            </w:r>
+          </w:p>
+        </w:tc>
+      </w:tr>
+      <w:tr>
+        <w:tc>
+          <w:tcPr>
+            <w:tcW w:type="dxa" w:w="2160"/>
+          </w:tcPr>
+          <w:p>
+            <w:r>
+              <w:rPr>
+                <w:rFonts w:ascii="Times New Roman" w:hAnsi="Times New Roman"/>
+                <w:b/>
+                <w:color w:val="000000"/>
+                <w:sz w:val="26"/>
+              </w:rPr>
+              <w:t>12:00</w:t>
+            </w:r>
+          </w:p>
+          <w:p>
+            <w:r>
+              <w:rPr>
+                <w:rFonts w:ascii="Times New Roman" w:hAnsi="Times New Roman"/>
+                <w:b/>
+                <w:color w:val="000000"/>
+                <w:sz w:val="26"/>
+              </w:rPr>
+              <w:t>-</w:t>
+            </w:r>
+          </w:p>
+          <w:p>
+            <w:r>
+              <w:rPr>
+                <w:rFonts w:ascii="Times New Roman" w:hAnsi="Times New Roman"/>
+                <w:b/>
+                <w:color w:val="000000"/>
+                <w:sz w:val="26"/>
+              </w:rPr>
+              <w:t>12:10</w:t>
+            </w:r>
+          </w:p>
+        </w:tc>
+        <w:tc>
+          <w:tcPr>
+            <w:tcW w:type="dxa" w:w="2160"/>
+          </w:tcPr>
+          <w:p>
+            <w:r>
+              <w:rPr>
+                <w:rFonts w:ascii="Times New Roman" w:hAnsi="Times New Roman"/>
+                <w:color w:val="000000"/>
+                <w:sz w:val="26"/>
+              </w:rPr>
+              <w:t>Team leader</w:t>
+            </w:r>
+          </w:p>
+          <w:p>
+            <w:r>
+              <w:rPr>
+                <w:rFonts w:ascii="Times New Roman" w:hAnsi="Times New Roman"/>
+                <w:b/>
+                <w:color w:val="000000"/>
+                <w:sz w:val="26"/>
+              </w:rPr>
+              <w:t>(ABC)</w:t>
+            </w:r>
+          </w:p>
+        </w:tc>
+        <w:tc>
+          <w:tcPr>
+            <w:tcW w:type="dxa" w:w="2160"/>
+          </w:tcPr>
+          <w:p>
+            <w:r>
+              <w:rPr>
+                <w:rFonts w:ascii="Times New Roman" w:hAnsi="Times New Roman"/>
+                <w:color w:val="000000"/>
+                <w:sz w:val="26"/>
+              </w:rPr>
+              <w:t>Close the meeting</w:t>
+            </w:r>
+          </w:p>
+        </w:tc>
+        <w:tc>
+          <w:tcPr>
+            <w:tcW w:type="dxa" w:w="2160"/>
+          </w:tcPr>
+          <w:p>
+            <w:r>
+              <w:rPr>
+                <w:rFonts w:ascii="Times New Roman" w:hAnsi="Times New Roman"/>
+                <w:b/>
+                <w:i/>
+                <w:color w:val="000000"/>
+                <w:sz w:val="26"/>
+              </w:rPr>
+              <w:t xml:space="preserve">ABC </w:t>
+            </w:r>
+            <w:r>
+              <w:rPr>
+                <w:rFonts w:ascii="Times New Roman" w:hAnsi="Times New Roman"/>
+                <w:color w:val="000000"/>
+                <w:sz w:val="26"/>
+              </w:rPr>
+              <w:t>expresses their thanks and declares the meeting closed</w:t>
+            </w:r>
+          </w:p>
+          <w:p/>
+        </w:tc>
+      </w:tr>
+    </w:tbl>
     <w:sectPr>
       <w:pgSz w:w="12240" w:h="15840"/>
       <w:pgMar w:top="1440" w:right="1800" w:bottom="1440" w:left="1800" w:header="720" w:footer="720" w:gutter="0"/>

</xml_diff>